<commit_message>
flowchart created for task d
</commit_message>
<xml_diff>
--- a/Task_D/Task_D_review.docx
+++ b/Task_D/Task_D_review.docx
@@ -10,6 +10,7 @@
           <w:docPartUnique/>
         </w:docPartObj>
       </w:sdtPr>
+      <w:sdtEndPr/>
       <w:sdtContent>
         <w:p>
           <w:r>
@@ -19,7 +20,7 @@
             <mc:AlternateContent>
               <mc:Choice Requires="wpg">
                 <w:drawing>
-                  <wp:anchor distT="0" distB="0" distL="114300" distR="114300" simplePos="0" relativeHeight="251659264" behindDoc="1" locked="0" layoutInCell="1" allowOverlap="1">
+                  <wp:anchor distT="0" distB="0" distL="114300" distR="114300" simplePos="0" relativeHeight="251659264" behindDoc="1" locked="0" layoutInCell="1" allowOverlap="1" wp14:anchorId="6B1D6CE1" wp14:editId="62E6E7A7">
                     <wp:simplePos x="0" y="0"/>
                     <wp:positionH relativeFrom="page">
                       <wp:align>center</wp:align>
@@ -132,6 +133,7 @@
                                     <w:dataBinding w:prefixMappings="xmlns:ns0='http://purl.org/dc/elements/1.1/' xmlns:ns1='http://schemas.openxmlformats.org/package/2006/metadata/core-properties' " w:xpath="/ns1:coreProperties[1]/ns0:creator[1]" w:storeItemID="{6C3C8BC8-F283-45AE-878A-BAB7291924A1}"/>
                                     <w:text/>
                                   </w:sdtPr>
+                                  <w:sdtEndPr/>
                                   <w:sdtContent>
                                     <w:p>
                                       <w:pPr>
@@ -172,6 +174,7 @@
                                       <w:dataBinding w:prefixMappings="xmlns:ns0='http://schemas.openxmlformats.org/officeDocument/2006/extended-properties' " w:xpath="/ns0:Properties[1]/ns0:Company[1]" w:storeItemID="{6668398D-A668-4E3E-A5EB-62B293D839F1}"/>
                                       <w:text/>
                                     </w:sdtPr>
+                                    <w:sdtEndPr/>
                                     <w:sdtContent>
                                       <w:r>
                                         <w:rPr>
@@ -200,6 +203,7 @@
                                       <w:dataBinding w:prefixMappings="xmlns:ns0='http://schemas.microsoft.com/office/2006/coverPageProps' " w:xpath="/ns0:CoverPageProperties[1]/ns0:CompanyAddress[1]" w:storeItemID="{55AF091B-3C7A-41E3-B477-F2FDAA23CFDA}"/>
                                       <w:text/>
                                     </w:sdtPr>
+                                    <w:sdtEndPr/>
                                     <w:sdtContent>
                                       <w:r>
                                         <w:rPr>
@@ -269,6 +273,7 @@
                                     <w:dataBinding w:prefixMappings="xmlns:ns0='http://purl.org/dc/elements/1.1/' xmlns:ns1='http://schemas.openxmlformats.org/package/2006/metadata/core-properties' " w:xpath="/ns1:coreProperties[1]/ns0:title[1]" w:storeItemID="{6C3C8BC8-F283-45AE-878A-BAB7291924A1}"/>
                                     <w:text/>
                                   </w:sdtPr>
+                                  <w:sdtEndPr/>
                                   <w:sdtContent>
                                     <w:p>
                                       <w:pPr>
@@ -513,11 +518,12 @@
       <w:r>
         <w:rPr>
           <w:noProof/>
+          <w:color w:val="000000" w:themeColor="text1"/>
         </w:rPr>
         <mc:AlternateContent>
           <mc:Choice Requires="wpc">
             <w:drawing>
-              <wp:anchor distT="0" distB="0" distL="114300" distR="114300" simplePos="0" relativeHeight="251660288" behindDoc="0" locked="0" layoutInCell="1" allowOverlap="1">
+              <wp:anchor distT="0" distB="0" distL="114300" distR="114300" simplePos="0" relativeHeight="251660288" behindDoc="0" locked="0" layoutInCell="1" allowOverlap="1" wp14:anchorId="4F51CB82" wp14:editId="5A659DB0">
                 <wp:simplePos x="0" y="0"/>
                 <wp:positionH relativeFrom="column">
                   <wp:posOffset>0</wp:posOffset>
@@ -673,9 +679,11 @@
                               <w:pPr>
                                 <w:jc w:val="center"/>
                               </w:pPr>
+                              <w:bookmarkStart w:id="0" w:name="_GoBack"/>
                               <w:r>
                                 <w:t xml:space="preserve">Output random number </w:t>
                               </w:r>
+                              <w:bookmarkEnd w:id="0"/>
                             </w:p>
                           </w:txbxContent>
                         </wps:txbx>
@@ -1329,6 +1337,227 @@
                         </wps:style>
                         <wps:bodyPr/>
                       </wps:wsp>
+                      <wps:wsp>
+                        <wps:cNvPr id="9" name="Straight Connector 9"/>
+                        <wps:cNvCnPr>
+                          <a:stCxn id="3" idx="1"/>
+                        </wps:cNvCnPr>
+                        <wps:spPr>
+                          <a:xfrm flipH="1" flipV="1">
+                            <a:off x="1714500" y="927100"/>
+                            <a:ext cx="2057400" cy="463550"/>
+                          </a:xfrm>
+                          <a:prstGeom prst="line">
+                            <a:avLst/>
+                          </a:prstGeom>
+                        </wps:spPr>
+                        <wps:style>
+                          <a:lnRef idx="1">
+                            <a:schemeClr val="accent1"/>
+                          </a:lnRef>
+                          <a:fillRef idx="0">
+                            <a:schemeClr val="accent1"/>
+                          </a:fillRef>
+                          <a:effectRef idx="0">
+                            <a:schemeClr val="accent1"/>
+                          </a:effectRef>
+                          <a:fontRef idx="minor">
+                            <a:schemeClr val="tx1"/>
+                          </a:fontRef>
+                        </wps:style>
+                        <wps:bodyPr/>
+                      </wps:wsp>
+                      <wps:wsp>
+                        <wps:cNvPr id="11" name="Rectangle 11"/>
+                        <wps:cNvSpPr/>
+                        <wps:spPr>
+                          <a:xfrm>
+                            <a:off x="50800" y="431800"/>
+                            <a:ext cx="1663700" cy="914400"/>
+                          </a:xfrm>
+                          <a:prstGeom prst="rect">
+                            <a:avLst/>
+                          </a:prstGeom>
+                          <a:noFill/>
+                        </wps:spPr>
+                        <wps:style>
+                          <a:lnRef idx="2">
+                            <a:schemeClr val="accent1">
+                              <a:shade val="50000"/>
+                            </a:schemeClr>
+                          </a:lnRef>
+                          <a:fillRef idx="1">
+                            <a:schemeClr val="accent1"/>
+                          </a:fillRef>
+                          <a:effectRef idx="0">
+                            <a:schemeClr val="accent1"/>
+                          </a:effectRef>
+                          <a:fontRef idx="minor">
+                            <a:schemeClr val="lt1"/>
+                          </a:fontRef>
+                        </wps:style>
+                        <wps:txbx>
+                          <w:txbxContent>
+                            <w:p>
+                              <w:pPr>
+                                <w:jc w:val="center"/>
+                                <w:rPr>
+                                  <w:color w:val="000000" w:themeColor="text1"/>
+                                </w:rPr>
+                              </w:pPr>
+                              <w:r>
+                                <w:rPr>
+                                  <w:color w:val="000000" w:themeColor="text1"/>
+                                </w:rPr>
+                                <w:t>Registers used: $v0, $a0, $a1</w:t>
+                              </w:r>
+                            </w:p>
+                            <w:p>
+                              <w:pPr>
+                                <w:jc w:val="center"/>
+                                <w:rPr>
+                                  <w:color w:val="000000" w:themeColor="text1"/>
+                                </w:rPr>
+                              </w:pPr>
+                              <w:r>
+                                <w:rPr>
+                                  <w:color w:val="000000" w:themeColor="text1"/>
+                                </w:rPr>
+                                <w:t xml:space="preserve">Instructions used:  li, la, </w:t>
+                              </w:r>
+                              <w:proofErr w:type="spellStart"/>
+                              <w:r>
+                                <w:rPr>
+                                  <w:color w:val="000000" w:themeColor="text1"/>
+                                </w:rPr>
+                                <w:t>addi</w:t>
+                              </w:r>
+                              <w:proofErr w:type="spellEnd"/>
+                              <w:r>
+                                <w:rPr>
+                                  <w:color w:val="000000" w:themeColor="text1"/>
+                                </w:rPr>
+                                <w:t xml:space="preserve">, </w:t>
+                              </w:r>
+                              <w:proofErr w:type="spellStart"/>
+                              <w:r>
+                                <w:rPr>
+                                  <w:color w:val="000000" w:themeColor="text1"/>
+                                </w:rPr>
+                                <w:t>syscall</w:t>
+                              </w:r>
+                              <w:proofErr w:type="spellEnd"/>
+                            </w:p>
+                          </w:txbxContent>
+                        </wps:txbx>
+                        <wps:bodyPr rot="0" spcFirstLastPara="0" vertOverflow="overflow" horzOverflow="overflow" vert="horz" wrap="square" lIns="91440" tIns="45720" rIns="91440" bIns="45720" numCol="1" spcCol="0" rtlCol="0" fromWordArt="0" anchor="ctr" anchorCtr="0" forceAA="0" compatLnSpc="1">
+                          <a:prstTxWarp prst="textNoShape">
+                            <a:avLst/>
+                          </a:prstTxWarp>
+                          <a:noAutofit/>
+                        </wps:bodyPr>
+                      </wps:wsp>
+                      <wps:wsp>
+                        <wps:cNvPr id="30" name="Straight Connector 30"/>
+                        <wps:cNvCnPr>
+                          <a:stCxn id="31" idx="1"/>
+                        </wps:cNvCnPr>
+                        <wps:spPr>
+                          <a:xfrm flipH="1" flipV="1">
+                            <a:off x="2495550" y="2381251"/>
+                            <a:ext cx="1638300" cy="104774"/>
+                          </a:xfrm>
+                          <a:prstGeom prst="line">
+                            <a:avLst/>
+                          </a:prstGeom>
+                        </wps:spPr>
+                        <wps:style>
+                          <a:lnRef idx="1">
+                            <a:schemeClr val="accent1"/>
+                          </a:lnRef>
+                          <a:fillRef idx="0">
+                            <a:schemeClr val="accent1"/>
+                          </a:fillRef>
+                          <a:effectRef idx="0">
+                            <a:schemeClr val="accent1"/>
+                          </a:effectRef>
+                          <a:fontRef idx="minor">
+                            <a:schemeClr val="tx1"/>
+                          </a:fontRef>
+                        </wps:style>
+                        <wps:bodyPr/>
+                      </wps:wsp>
+                      <wps:wsp>
+                        <wps:cNvPr id="31" name="Rectangle 31"/>
+                        <wps:cNvSpPr/>
+                        <wps:spPr>
+                          <a:xfrm>
+                            <a:off x="4133850" y="2051050"/>
+                            <a:ext cx="1066800" cy="869950"/>
+                          </a:xfrm>
+                          <a:prstGeom prst="rect">
+                            <a:avLst/>
+                          </a:prstGeom>
+                          <a:noFill/>
+                        </wps:spPr>
+                        <wps:style>
+                          <a:lnRef idx="2">
+                            <a:schemeClr val="accent1">
+                              <a:shade val="50000"/>
+                            </a:schemeClr>
+                          </a:lnRef>
+                          <a:fillRef idx="1">
+                            <a:schemeClr val="accent1"/>
+                          </a:fillRef>
+                          <a:effectRef idx="0">
+                            <a:schemeClr val="accent1"/>
+                          </a:effectRef>
+                          <a:fontRef idx="minor">
+                            <a:schemeClr val="lt1"/>
+                          </a:fontRef>
+                        </wps:style>
+                        <wps:txbx>
+                          <w:txbxContent>
+                            <w:p>
+                              <w:pPr>
+                                <w:pStyle w:val="NormalWeb"/>
+                                <w:spacing w:before="0" w:beforeAutospacing="0" w:after="160" w:afterAutospacing="0" w:line="256" w:lineRule="auto"/>
+                              </w:pPr>
+                              <w:r>
+                                <w:t xml:space="preserve">Registers used: </w:t>
+                              </w:r>
+                              <w:r>
+                                <w:t>$t0</w:t>
+                              </w:r>
+                            </w:p>
+                            <w:p>
+                              <w:pPr>
+                                <w:pStyle w:val="NormalWeb"/>
+                                <w:spacing w:before="0" w:beforeAutospacing="0" w:after="160" w:afterAutospacing="0" w:line="256" w:lineRule="auto"/>
+                              </w:pPr>
+                              <w:proofErr w:type="spellStart"/>
+                              <w:r>
+                                <w:t>Insturctions</w:t>
+                              </w:r>
+                              <w:proofErr w:type="spellEnd"/>
+                              <w:r>
+                                <w:t xml:space="preserve"> used: </w:t>
+                              </w:r>
+                              <w:proofErr w:type="spellStart"/>
+                              <w:r>
+                                <w:t>addi</w:t>
+                              </w:r>
+                              <w:proofErr w:type="spellEnd"/>
+                            </w:p>
+                          </w:txbxContent>
+                        </wps:txbx>
+                        <wps:bodyPr rot="0" spcFirstLastPara="0" vert="horz" wrap="square" lIns="91440" tIns="45720" rIns="91440" bIns="45720" numCol="1" spcCol="0" rtlCol="0" fromWordArt="0" anchor="ctr" anchorCtr="0" forceAA="0" compatLnSpc="1">
+                          <a:prstTxWarp prst="textNoShape">
+                            <a:avLst/>
+                          </a:prstTxWarp>
+                          <a:noAutofit/>
+                        </wps:bodyPr>
+                      </wps:wsp>
                     </wpc:wpc>
                   </a:graphicData>
                 </a:graphic>
@@ -1337,7 +1566,7 @@
           </mc:Choice>
           <mc:Fallback>
             <w:pict>
-              <v:group id="Canvas 1" o:spid="_x0000_s1030" editas="canvas" style="position:absolute;margin-left:0;margin-top:-.1pt;width:6in;height:659.25pt;z-index:251660288" coordsize="54864,83724" o:gfxdata="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">
+              <v:group w14:anchorId="4F51CB82" id="Canvas 1" o:spid="_x0000_s1030" editas="canvas" style="position:absolute;margin-left:0;margin-top:-.1pt;width:6in;height:659.25pt;z-index:251660288" coordsize="54864,83724" o:gfxdata="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">
                 <v:shapetype id="_x0000_t75" coordsize="21600,21600" o:spt="75" o:preferrelative="t" path="m@4@5l@4@11@9@11@9@5xe" filled="f" stroked="f">
                   <v:stroke joinstyle="miter"/>
                   <v:formulas>
@@ -1361,7 +1590,7 @@
                   <v:fill o:detectmouseclick="t"/>
                   <v:path o:connecttype="none"/>
                 </v:shape>
-                <v:oval id="Oval 2" o:spid="_x0000_s1032" style="position:absolute;left:21717;top:1905;width:14859;height:5715;visibility:visible;mso-wrap-style:square;v-text-anchor:middle" o:gfxdata="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" fillcolor="#4472c4 [3204]" strokecolor="#1f3763 [1604]" strokeweight="1pt">
+                <v:oval id="Oval 2" o:spid="_x0000_s1032" style="position:absolute;left:21717;top:1905;width:14859;height:5715;visibility:visible;mso-wrap-style:square;v-text-anchor:middle" o:gfxdata="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" fillcolor="#4472c4 [3204]" strokecolor="#1f3763 [1604]" strokeweight="1pt">
                   <v:stroke joinstyle="miter"/>
                   <v:textbox>
                     <w:txbxContent>
@@ -1380,7 +1609,7 @@
                   <v:stroke joinstyle="miter"/>
                   <v:path gradientshapeok="t" o:connecttype="rect"/>
                 </v:shapetype>
-                <v:shape id="Flowchart: Process 3" o:spid="_x0000_s1033" type="#_x0000_t109" style="position:absolute;left:37719;top:9906;width:12573;height:8001;visibility:visible;mso-wrap-style:square;v-text-anchor:middle" o:gfxdata="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" fillcolor="#4472c4 [3204]" strokecolor="#1f3763 [1604]" strokeweight="1pt">
+                <v:shape id="Flowchart: Process 3" o:spid="_x0000_s1033" type="#_x0000_t109" style="position:absolute;left:37719;top:9906;width:12573;height:8001;visibility:visible;mso-wrap-style:square;v-text-anchor:middle" o:gfxdata="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" fillcolor="#4472c4 [3204]" strokecolor="#1f3763 [1604]" strokeweight="1pt">
                   <v:textbox>
                     <w:txbxContent>
                       <w:p>
@@ -1406,21 +1635,23 @@
                   <v:stroke joinstyle="miter"/>
                   <v:path gradientshapeok="t" o:connecttype="custom" o:connectlocs="12961,0;10800,0;2161,10800;8602,21600;10800,21600;19402,10800" textboxrect="4321,0,17204,21600"/>
                 </v:shapetype>
-                <v:shape id="Flowchart: Data 4" o:spid="_x0000_s1034" type="#_x0000_t111" style="position:absolute;left:35433;top:31623;width:12573;height:8001;visibility:visible;mso-wrap-style:square;v-text-anchor:middle" o:gfxdata="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" fillcolor="#4472c4 [3204]" strokecolor="#1f3763 [1604]" strokeweight="1pt">
+                <v:shape id="Flowchart: Data 4" o:spid="_x0000_s1034" type="#_x0000_t111" style="position:absolute;left:35433;top:31623;width:12573;height:8001;visibility:visible;mso-wrap-style:square;v-text-anchor:middle" o:gfxdata="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" fillcolor="#4472c4 [3204]" strokecolor="#1f3763 [1604]" strokeweight="1pt">
                   <v:textbox>
                     <w:txbxContent>
                       <w:p>
                         <w:pPr>
                           <w:jc w:val="center"/>
                         </w:pPr>
+                        <w:bookmarkStart w:id="1" w:name="_GoBack"/>
                         <w:r>
                           <w:t xml:space="preserve">Output random number </w:t>
                         </w:r>
+                        <w:bookmarkEnd w:id="1"/>
                       </w:p>
                     </w:txbxContent>
                   </v:textbox>
                 </v:shape>
-                <v:shape id="Flowchart: Process 5" o:spid="_x0000_s1035" type="#_x0000_t109" style="position:absolute;left:12573;top:20193;width:12382;height:6858;visibility:visible;mso-wrap-style:square;v-text-anchor:middle" o:gfxdata="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" fillcolor="#4472c4 [3204]" strokecolor="#1f3763 [1604]" strokeweight="1pt">
+                <v:shape id="Flowchart: Process 5" o:spid="_x0000_s1035" type="#_x0000_t109" style="position:absolute;left:12573;top:20193;width:12382;height:6858;visibility:visible;mso-wrap-style:square;v-text-anchor:middle" o:gfxdata="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" fillcolor="#4472c4 [3204]" strokecolor="#1f3763 [1604]" strokeweight="1pt">
                   <v:textbox>
                     <w:txbxContent>
                       <w:p>
@@ -1434,7 +1665,7 @@
                     </w:txbxContent>
                   </v:textbox>
                 </v:shape>
-                <v:shape id="Flowchart: Process 6" o:spid="_x0000_s1036" type="#_x0000_t109" style="position:absolute;left:14859;top:45339;width:11430;height:6858;visibility:visible;mso-wrap-style:square;v-text-anchor:middle" o:gfxdata="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" fillcolor="#4472c4 [3204]" strokecolor="#1f3763 [1604]" strokeweight="1pt">
+                <v:shape id="Flowchart: Process 6" o:spid="_x0000_s1036" type="#_x0000_t109" style="position:absolute;left:14859;top:45339;width:11430;height:6858;visibility:visible;mso-wrap-style:square;v-text-anchor:middle" o:gfxdata="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" fillcolor="#4472c4 [3204]" strokecolor="#1f3763 [1604]" strokeweight="1pt">
                   <v:textbox>
                     <w:txbxContent>
                       <w:p>
@@ -1452,7 +1683,7 @@
                   <v:stroke joinstyle="miter"/>
                   <v:path gradientshapeok="t" o:connecttype="rect" textboxrect="5400,5400,16200,16200"/>
                 </v:shapetype>
-                <v:shape id="Flowchart: Decision 7" o:spid="_x0000_s1037" type="#_x0000_t110" style="position:absolute;left:36576;top:54483;width:12192;height:9144;visibility:visible;mso-wrap-style:square;v-text-anchor:middle" o:gfxdata="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" fillcolor="#4472c4 [3204]" strokecolor="#1f3763 [1604]" strokeweight="1pt">
+                <v:shape id="Flowchart: Decision 7" o:spid="_x0000_s1037" type="#_x0000_t110" style="position:absolute;left:36576;top:54483;width:12192;height:9144;visibility:visible;mso-wrap-style:square;v-text-anchor:middle" o:gfxdata="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" fillcolor="#4472c4 [3204]" strokecolor="#1f3763 [1604]" strokeweight="1pt">
                   <v:textbox>
                     <w:txbxContent>
                       <w:p>
@@ -1472,7 +1703,7 @@
                     </w:txbxContent>
                   </v:textbox>
                 </v:shape>
-                <v:shape id="Flowchart: Data 8" o:spid="_x0000_s1038" type="#_x0000_t111" style="position:absolute;left:13525;top:67151;width:12764;height:6858;visibility:visible;mso-wrap-style:square;v-text-anchor:middle" o:gfxdata="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" fillcolor="#4472c4 [3204]" strokecolor="#1f3763 [1604]" strokeweight="1pt">
+                <v:shape id="Flowchart: Data 8" o:spid="_x0000_s1038" type="#_x0000_t111" style="position:absolute;left:13525;top:67151;width:12764;height:6858;visibility:visible;mso-wrap-style:square;v-text-anchor:middle" o:gfxdata="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" fillcolor="#4472c4 [3204]" strokecolor="#1f3763 [1604]" strokeweight="1pt">
                   <v:textbox>
                     <w:txbxContent>
                       <w:p>
@@ -1486,7 +1717,7 @@
                     </w:txbxContent>
                   </v:textbox>
                 </v:shape>
-                <v:oval id="Oval 10" o:spid="_x0000_s1039" style="position:absolute;left:21717;top:77343;width:14859;height:5715;visibility:visible;mso-wrap-style:square;v-text-anchor:middle" o:gfxdata="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" fillcolor="#4472c4 [3204]" strokecolor="#1f3763 [1604]" strokeweight="1pt">
+                <v:oval id="Oval 10" o:spid="_x0000_s1039" style="position:absolute;left:21717;top:77343;width:14859;height:5715;visibility:visible;mso-wrap-style:square;v-text-anchor:middle" o:gfxdata="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" fillcolor="#4472c4 [3204]" strokecolor="#1f3763 [1604]" strokeweight="1pt">
                   <v:stroke joinstyle="miter"/>
                   <v:textbox>
                     <w:txbxContent>
@@ -1501,34 +1732,38 @@
                     </w:txbxContent>
                   </v:textbox>
                 </v:oval>
-                <v:line id="Straight Connector 12" o:spid="_x0000_s1040" style="position:absolute;flip:x;visibility:visible;mso-wrap-style:square" from="48768,57912" to="53721,59055" o:connectortype="straight" o:gfxdata="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" strokecolor="black [3200]" strokeweight="2pt">
+                <v:line id="Straight Connector 12" o:spid="_x0000_s1040" style="position:absolute;flip:x;visibility:visible;mso-wrap-style:square" from="48768,57912" to="53721,59055" o:connectortype="straight" o:gfxdata="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" strokecolor="black [3200]" strokeweight="2pt">
                   <v:stroke joinstyle="miter"/>
                 </v:line>
-                <v:line id="Straight Connector 13" o:spid="_x0000_s1041" style="position:absolute;visibility:visible;mso-wrap-style:square" from="53721,12192" to="53721,57912" o:connectortype="straight" o:gfxdata="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" strokecolor="black [3200]" strokeweight="2pt">
+                <v:line id="Straight Connector 13" o:spid="_x0000_s1041" style="position:absolute;visibility:visible;mso-wrap-style:square" from="53721,12192" to="53721,57912" o:connectortype="straight" o:gfxdata="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" strokecolor="black [3200]" strokeweight="2pt">
                   <v:stroke joinstyle="miter"/>
                 </v:line>
-                <v:line id="Straight Connector 19" o:spid="_x0000_s1042" style="position:absolute;visibility:visible;mso-wrap-style:square" from="29146,7620" to="44005,9906" o:connectortype="straight" o:gfxdata="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" strokecolor="black [3200]" strokeweight="2pt">
+                <v:line id="Straight Connector 19" o:spid="_x0000_s1042" style="position:absolute;visibility:visible;mso-wrap-style:square" from="29146,7620" to="44005,9906" o:connectortype="straight" o:gfxdata="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" strokecolor="black [3200]" strokeweight="2pt">
                   <v:stroke joinstyle="miter"/>
                 </v:line>
-                <v:line id="Straight Connector 20" o:spid="_x0000_s1043" style="position:absolute;flip:x;visibility:visible;mso-wrap-style:square" from="18764,17907" to="44005,20193" o:connectortype="straight" o:gfxdata="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" strokecolor="black [3200]" strokeweight="2pt">
+                <v:line id="Straight Connector 20" o:spid="_x0000_s1043" style="position:absolute;flip:x;visibility:visible;mso-wrap-style:square" from="18764,17907" to="44005,20193" o:connectortype="straight" o:gfxdata="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" strokecolor="black [3200]" strokeweight="2pt">
                   <v:stroke joinstyle="miter"/>
                 </v:line>
-                <v:line id="Straight Connector 21" o:spid="_x0000_s1044" style="position:absolute;visibility:visible;mso-wrap-style:square" from="18764,27051" to="41719,31623" o:connectortype="straight" o:gfxdata="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" strokecolor="black [3200]" strokeweight="2pt">
+                <v:line id="Straight Connector 21" o:spid="_x0000_s1044" style="position:absolute;visibility:visible;mso-wrap-style:square" from="18764,27051" to="41719,31623" o:connectortype="straight" o:gfxdata="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" strokecolor="black [3200]" strokeweight="2pt">
                   <v:stroke joinstyle="miter"/>
                 </v:line>
-                <v:line id="Straight Connector 22" o:spid="_x0000_s1045" style="position:absolute;flip:x;visibility:visible;mso-wrap-style:square" from="20574,39624" to="41719,45339" o:connectortype="straight" o:gfxdata="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" strokecolor="black [3200]" strokeweight="2pt">
+                <v:line id="Straight Connector 22" o:spid="_x0000_s1045" style="position:absolute;flip:x;visibility:visible;mso-wrap-style:square" from="20574,39624" to="41719,45339" o:connectortype="straight" o:gfxdata="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" strokecolor="black [3200]" strokeweight="2pt">
                   <v:stroke joinstyle="miter"/>
                 </v:line>
-                <v:line id="Straight Connector 23" o:spid="_x0000_s1046" style="position:absolute;visibility:visible;mso-wrap-style:square" from="20574,52197" to="42672,54483" o:connectortype="straight" o:gfxdata="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" strokecolor="black [3200]" strokeweight="2pt">
+                <v:line id="Straight Connector 23" o:spid="_x0000_s1046" style="position:absolute;visibility:visible;mso-wrap-style:square" from="20574,52197" to="42672,54483" o:connectortype="straight" o:gfxdata="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" strokecolor="black [3200]" strokeweight="2pt">
                   <v:stroke joinstyle="miter"/>
                 </v:line>
-                <v:line id="Straight Connector 24" o:spid="_x0000_s1047" style="position:absolute;flip:x;visibility:visible;mso-wrap-style:square" from="21183,63627" to="42672,67151" o:connectortype="straight" o:gfxdata="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" strokecolor="black [3200]" strokeweight="2pt">
+                <v:line id="Straight Connector 24" o:spid="_x0000_s1047" style="position:absolute;flip:x;visibility:visible;mso-wrap-style:square" from="21183,63627" to="42672,67151" o:connectortype="straight" o:gfxdata="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" strokecolor="black [3200]" strokeweight="2pt">
                   <v:stroke joinstyle="miter"/>
                 </v:line>
-                <v:line id="Straight Connector 25" o:spid="_x0000_s1048" style="position:absolute;visibility:visible;mso-wrap-style:square" from="19907,74009" to="29146,77343" o:connectortype="straight" o:gfxdata="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" strokecolor="black [3200]" strokeweight="2pt">
+                <v:line id="Straight Connector 25" o:spid="_x0000_s1048" style="position:absolute;visibility:visible;mso-wrap-style:square" from="19907,74009" to="29146,77343" o:connectortype="straight" o:gfxdata="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" strokecolor="black [3200]" strokeweight="2pt">
                   <v:stroke joinstyle="miter"/>
                 </v:line>
-                <v:shape id="Text Box 26" o:spid="_x0000_s1049" type="#_x0000_t202" style="position:absolute;left:48768;top:55626;width:4667;height:2286;visibility:visible;mso-wrap-style:square;v-text-anchor:top" o:gfxdata="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" fillcolor="white [3201]" stroked="f" strokeweight=".5pt">
+                <v:shapetype id="_x0000_t202" coordsize="21600,21600" o:spt="202" path="m,l,21600r21600,l21600,xe">
+                  <v:stroke joinstyle="miter"/>
+                  <v:path gradientshapeok="t" o:connecttype="rect"/>
+                </v:shapetype>
+                <v:shape id="Text Box 26" o:spid="_x0000_s1049" type="#_x0000_t202" style="position:absolute;left:48768;top:55626;width:4667;height:2286;visibility:visible;mso-wrap-style:square;v-text-anchor:top" o:gfxdata="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" fillcolor="white [3201]" stroked="f" strokeweight=".5pt">
                   <v:textbox>
                     <w:txbxContent>
                       <w:p>
@@ -1547,7 +1782,7 @@
                     </w:txbxContent>
                   </v:textbox>
                 </v:shape>
-                <v:shape id="Text Box 27" o:spid="_x0000_s1050" type="#_x0000_t202" style="position:absolute;left:38862;top:64674;width:5715;height:2381;visibility:visible;mso-wrap-style:square;v-text-anchor:top" o:gfxdata="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" fillcolor="white [3201]" stroked="f" strokeweight=".5pt">
+                <v:shape id="Text Box 27" o:spid="_x0000_s1050" type="#_x0000_t202" style="position:absolute;left:38862;top:64674;width:5715;height:2381;visibility:visible;mso-wrap-style:square;v-text-anchor:top" o:gfxdata="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" fillcolor="white [3201]" stroked="f" strokeweight=".5pt">
                   <v:textbox>
                     <w:txbxContent>
                       <w:p>
@@ -1570,9 +1805,108 @@
                   <v:path arrowok="t" fillok="f" o:connecttype="none"/>
                   <o:lock v:ext="edit" shapetype="t"/>
                 </v:shapetype>
-                <v:shape id="Straight Arrow Connector 28" o:spid="_x0000_s1051" type="#_x0000_t32" style="position:absolute;left:50292;top:12192;width:3429;height:1714;flip:x;visibility:visible;mso-wrap-style:square" o:connectortype="straight" o:gfxdata="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" strokecolor="black [3200]" strokeweight="2pt">
+                <v:shape id="Straight Arrow Connector 28" o:spid="_x0000_s1051" type="#_x0000_t32" style="position:absolute;left:50292;top:12192;width:3429;height:1714;flip:x;visibility:visible;mso-wrap-style:square" o:connectortype="straight" o:gfxdata="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" strokecolor="black [3200]" strokeweight="2pt">
                   <v:stroke endarrow="block" joinstyle="miter"/>
                 </v:shape>
+                <v:line id="Straight Connector 9" o:spid="_x0000_s1052" style="position:absolute;flip:x y;visibility:visible;mso-wrap-style:square" from="17145,9271" to="37719,13906" o:connectortype="straight" o:gfxdata="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" strokecolor="#4472c4 [3204]" strokeweight=".5pt">
+                  <v:stroke joinstyle="miter"/>
+                </v:line>
+                <v:rect id="Rectangle 11" o:spid="_x0000_s1053" style="position:absolute;left:508;top:4318;width:16637;height:9144;visibility:visible;mso-wrap-style:square;v-text-anchor:middle" o:gfxdata="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" filled="f" strokecolor="#1f3763 [1604]" strokeweight="1pt">
+                  <v:textbox>
+                    <w:txbxContent>
+                      <w:p>
+                        <w:pPr>
+                          <w:jc w:val="center"/>
+                          <w:rPr>
+                            <w:color w:val="000000" w:themeColor="text1"/>
+                          </w:rPr>
+                        </w:pPr>
+                        <w:r>
+                          <w:rPr>
+                            <w:color w:val="000000" w:themeColor="text1"/>
+                          </w:rPr>
+                          <w:t>Registers used: $v0, $a0, $a1</w:t>
+                        </w:r>
+                      </w:p>
+                      <w:p>
+                        <w:pPr>
+                          <w:jc w:val="center"/>
+                          <w:rPr>
+                            <w:color w:val="000000" w:themeColor="text1"/>
+                          </w:rPr>
+                        </w:pPr>
+                        <w:r>
+                          <w:rPr>
+                            <w:color w:val="000000" w:themeColor="text1"/>
+                          </w:rPr>
+                          <w:t xml:space="preserve">Instructions used:  li, la, </w:t>
+                        </w:r>
+                        <w:proofErr w:type="spellStart"/>
+                        <w:r>
+                          <w:rPr>
+                            <w:color w:val="000000" w:themeColor="text1"/>
+                          </w:rPr>
+                          <w:t>addi</w:t>
+                        </w:r>
+                        <w:proofErr w:type="spellEnd"/>
+                        <w:r>
+                          <w:rPr>
+                            <w:color w:val="000000" w:themeColor="text1"/>
+                          </w:rPr>
+                          <w:t xml:space="preserve">, </w:t>
+                        </w:r>
+                        <w:proofErr w:type="spellStart"/>
+                        <w:r>
+                          <w:rPr>
+                            <w:color w:val="000000" w:themeColor="text1"/>
+                          </w:rPr>
+                          <w:t>syscall</w:t>
+                        </w:r>
+                        <w:proofErr w:type="spellEnd"/>
+                      </w:p>
+                    </w:txbxContent>
+                  </v:textbox>
+                </v:rect>
+                <v:line id="Straight Connector 30" o:spid="_x0000_s1054" style="position:absolute;flip:x y;visibility:visible;mso-wrap-style:square" from="24955,23812" to="41338,24860" o:connectortype="straight" o:gfxdata="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" strokecolor="#4472c4 [3204]" strokeweight=".5pt">
+                  <v:stroke joinstyle="miter"/>
+                </v:line>
+                <v:rect id="Rectangle 31" o:spid="_x0000_s1055" style="position:absolute;left:41338;top:20510;width:10668;height:8700;visibility:visible;mso-wrap-style:square;v-text-anchor:middle" o:gfxdata="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" filled="f" strokecolor="#1f3763 [1604]" strokeweight="1pt">
+                  <v:textbox>
+                    <w:txbxContent>
+                      <w:p>
+                        <w:pPr>
+                          <w:pStyle w:val="NormalWeb"/>
+                          <w:spacing w:before="0" w:beforeAutospacing="0" w:after="160" w:afterAutospacing="0" w:line="256" w:lineRule="auto"/>
+                        </w:pPr>
+                        <w:r>
+                          <w:t xml:space="preserve">Registers used: </w:t>
+                        </w:r>
+                        <w:r>
+                          <w:t>$t0</w:t>
+                        </w:r>
+                      </w:p>
+                      <w:p>
+                        <w:pPr>
+                          <w:pStyle w:val="NormalWeb"/>
+                          <w:spacing w:before="0" w:beforeAutospacing="0" w:after="160" w:afterAutospacing="0" w:line="256" w:lineRule="auto"/>
+                        </w:pPr>
+                        <w:proofErr w:type="spellStart"/>
+                        <w:r>
+                          <w:t>Insturctions</w:t>
+                        </w:r>
+                        <w:proofErr w:type="spellEnd"/>
+                        <w:r>
+                          <w:t xml:space="preserve"> used: </w:t>
+                        </w:r>
+                        <w:proofErr w:type="spellStart"/>
+                        <w:r>
+                          <w:t>addi</w:t>
+                        </w:r>
+                        <w:proofErr w:type="spellEnd"/>
+                      </w:p>
+                    </w:txbxContent>
+                  </v:textbox>
+                </v:rect>
                 <w10:wrap type="square"/>
               </v:group>
             </w:pict>
@@ -4511,8 +4845,6 @@
       <w:r>
         <w:t xml:space="preserve"> </w:t>
       </w:r>
-      <w:bookmarkStart w:id="0" w:name="_GoBack"/>
-      <w:bookmarkEnd w:id="0"/>
     </w:p>
     <w:sectPr>
       <w:pgSz w:w="11906" w:h="16838"/>
@@ -5139,6 +5471,21 @@
       <w:shd w:val="clear" w:color="auto" w:fill="E6E6E6"/>
     </w:rPr>
   </w:style>
+  <w:style w:type="paragraph" w:styleId="NormalWeb">
+    <w:name w:val="Normal (Web)"/>
+    <w:basedOn w:val="Normal"/>
+    <w:uiPriority w:val="99"/>
+    <w:unhideWhenUsed/>
+    <w:rsid w:val="000F5406"/>
+    <w:pPr>
+      <w:spacing w:before="100" w:beforeAutospacing="1" w:after="100" w:afterAutospacing="1" w:line="240" w:lineRule="auto"/>
+    </w:pPr>
+    <w:rPr>
+      <w:rFonts w:ascii="Times New Roman" w:eastAsiaTheme="minorEastAsia" w:hAnsi="Times New Roman" w:cs="Times New Roman"/>
+      <w:sz w:val="24"/>
+      <w:szCs w:val="24"/>
+    </w:rPr>
+  </w:style>
 </w:styles>
 </file>
 
@@ -5442,7 +5789,7 @@
 </file>
 
 <file path=customXml/itemProps1.xml><?xml version="1.0" encoding="utf-8"?>
-<ds:datastoreItem xmlns:ds="http://schemas.openxmlformats.org/officeDocument/2006/customXml" ds:itemID="{499EF947-7B8E-45D5-967D-79978725FFE3}">
+<ds:datastoreItem xmlns:ds="http://schemas.openxmlformats.org/officeDocument/2006/customXml" ds:itemID="{DE2534EC-11C4-8D48-B80B-62FEEB7E0FD3}">
   <ds:schemaRefs>
     <ds:schemaRef ds:uri="http://schemas.openxmlformats.org/officeDocument/2006/bibliography"/>
   </ds:schemaRefs>

</xml_diff>

<commit_message>
finished flowchart for Task D
</commit_message>
<xml_diff>
--- a/Task_D/Task_D_review.docx
+++ b/Task_D/Task_D_review.docx
@@ -333,9 +333,9 @@
               </mc:Choice>
               <mc:Fallback>
                 <w:pict>
-                  <v:group id="Group 193" o:spid="_x0000_s1026" style="position:absolute;margin-left:0;margin-top:0;width:540.55pt;height:718.4pt;z-index:-251657216;mso-width-percent:882;mso-height-percent:909;mso-position-horizontal:center;mso-position-horizontal-relative:page;mso-position-vertical:center;mso-position-vertical-relative:page;mso-width-percent:882;mso-height-percent:909" coordsize="68648,91235" o:gfxdata="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">
-                    <v:rect id="Rectangle 194" o:spid="_x0000_s1027" style="position:absolute;width:68580;height:13716;visibility:visible;mso-wrap-style:square;v-text-anchor:middle" o:gfxdata="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" fillcolor="#4472c4 [3204]" stroked="f" strokeweight="1pt"/>
-                    <v:rect id="Rectangle 195" o:spid="_x0000_s1028" style="position:absolute;top:40943;width:68580;height:50292;visibility:visible;mso-wrap-style:square;v-text-anchor:bottom" o:gfxdata="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" fillcolor="#4472c4 [3204]" stroked="f" strokeweight="1pt">
+                  <v:group w14:anchorId="6B1D6CE1" id="Group 193" o:spid="_x0000_s1026" style="position:absolute;margin-left:0;margin-top:0;width:540.55pt;height:718.4pt;z-index:-251657216;mso-width-percent:882;mso-height-percent:909;mso-position-horizontal:center;mso-position-horizontal-relative:page;mso-position-vertical:center;mso-position-vertical-relative:page;mso-width-percent:882;mso-height-percent:909" coordsize="68648,91235" o:gfxdata="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">
+                    <v:rect id="Rectangle 194" o:spid="_x0000_s1027" style="position:absolute;width:68580;height:13716;visibility:visible;mso-wrap-style:square;v-text-anchor:middle" o:gfxdata="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" fillcolor="#4472c4 [3204]" stroked="f" strokeweight="1pt"/>
+                    <v:rect id="Rectangle 195" o:spid="_x0000_s1028" style="position:absolute;top:40943;width:68580;height:50292;visibility:visible;mso-wrap-style:square;v-text-anchor:bottom" o:gfxdata="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" fillcolor="#4472c4 [3204]" stroked="f" strokeweight="1pt">
                       <v:textbox inset="36pt,57.6pt,36pt,36pt">
                         <w:txbxContent>
                           <w:sdt>
@@ -349,6 +349,7 @@
                               <w:dataBinding w:prefixMappings="xmlns:ns0='http://purl.org/dc/elements/1.1/' xmlns:ns1='http://schemas.openxmlformats.org/package/2006/metadata/core-properties' " w:xpath="/ns1:coreProperties[1]/ns0:creator[1]" w:storeItemID="{6C3C8BC8-F283-45AE-878A-BAB7291924A1}"/>
                               <w:text/>
                             </w:sdtPr>
+                            <w:sdtEndPr/>
                             <w:sdtContent>
                               <w:p>
                                 <w:pPr>
@@ -389,6 +390,7 @@
                                 <w:dataBinding w:prefixMappings="xmlns:ns0='http://schemas.openxmlformats.org/officeDocument/2006/extended-properties' " w:xpath="/ns0:Properties[1]/ns0:Company[1]" w:storeItemID="{6668398D-A668-4E3E-A5EB-62B293D839F1}"/>
                                 <w:text/>
                               </w:sdtPr>
+                              <w:sdtEndPr/>
                               <w:sdtContent>
                                 <w:r>
                                   <w:rPr>
@@ -417,6 +419,7 @@
                                 <w:dataBinding w:prefixMappings="xmlns:ns0='http://schemas.microsoft.com/office/2006/coverPageProps' " w:xpath="/ns0:CoverPageProperties[1]/ns0:CompanyAddress[1]" w:storeItemID="{55AF091B-3C7A-41E3-B477-F2FDAA23CFDA}"/>
                                 <w:text/>
                               </w:sdtPr>
+                              <w:sdtEndPr/>
                               <w:sdtContent>
                                 <w:r>
                                   <w:rPr>
@@ -434,7 +437,7 @@
                       <v:stroke joinstyle="miter"/>
                       <v:path gradientshapeok="t" o:connecttype="rect"/>
                     </v:shapetype>
-                    <v:shape id="Text Box 196" o:spid="_x0000_s1029" type="#_x0000_t202" style="position:absolute;left:68;top:13716;width:68580;height:27227;visibility:visible;mso-wrap-style:square;v-text-anchor:middle" o:gfxdata="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" fillcolor="white [3212]" stroked="f" strokeweight=".5pt">
+                    <v:shape id="Text Box 196" o:spid="_x0000_s1029" type="#_x0000_t202" style="position:absolute;left:68;top:13716;width:68580;height:27227;visibility:visible;mso-wrap-style:square;v-text-anchor:middle" o:gfxdata="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" fillcolor="white [3212]" stroked="f" strokeweight=".5pt">
                       <v:textbox inset="36pt,7.2pt,36pt,7.2pt">
                         <w:txbxContent>
                           <w:sdt>
@@ -452,6 +455,7 @@
                               <w:dataBinding w:prefixMappings="xmlns:ns0='http://purl.org/dc/elements/1.1/' xmlns:ns1='http://schemas.openxmlformats.org/package/2006/metadata/core-properties' " w:xpath="/ns1:coreProperties[1]/ns0:title[1]" w:storeItemID="{6C3C8BC8-F283-45AE-878A-BAB7291924A1}"/>
                               <w:text/>
                             </w:sdtPr>
+                            <w:sdtEndPr/>
                             <w:sdtContent>
                               <w:p>
                                 <w:pPr>
@@ -523,7 +527,7 @@
         <mc:AlternateContent>
           <mc:Choice Requires="wpc">
             <w:drawing>
-              <wp:anchor distT="0" distB="0" distL="114300" distR="114300" simplePos="0" relativeHeight="251660288" behindDoc="0" locked="0" layoutInCell="1" allowOverlap="1" wp14:anchorId="4F51CB82" wp14:editId="5A659DB0">
+              <wp:anchor distT="0" distB="0" distL="114300" distR="114300" simplePos="0" relativeHeight="251660288" behindDoc="0" locked="0" layoutInCell="1" allowOverlap="1" wp14:anchorId="4F51CB82" wp14:editId="643AF7C5">
                 <wp:simplePos x="0" y="0"/>
                 <wp:positionH relativeFrom="column">
                   <wp:posOffset>0</wp:posOffset>
@@ -679,11 +683,9 @@
                               <w:pPr>
                                 <w:jc w:val="center"/>
                               </w:pPr>
-                              <w:bookmarkStart w:id="0" w:name="_GoBack"/>
                               <w:r>
                                 <w:t xml:space="preserve">Output random number </w:t>
                               </w:r>
-                              <w:bookmarkEnd w:id="0"/>
                             </w:p>
                           </w:txbxContent>
                         </wps:txbx>
@@ -1464,8 +1466,8 @@
                         </wps:cNvCnPr>
                         <wps:spPr>
                           <a:xfrm flipH="1" flipV="1">
-                            <a:off x="2495550" y="2381251"/>
-                            <a:ext cx="1638300" cy="104774"/>
+                            <a:off x="2495550" y="2381252"/>
+                            <a:ext cx="1638300" cy="38098"/>
                           </a:xfrm>
                           <a:prstGeom prst="line">
                             <a:avLst/>
@@ -1492,8 +1494,8 @@
                         <wps:cNvSpPr/>
                         <wps:spPr>
                           <a:xfrm>
-                            <a:off x="4133850" y="2051050"/>
-                            <a:ext cx="1066800" cy="869950"/>
+                            <a:off x="4133850" y="1917700"/>
+                            <a:ext cx="1066800" cy="1003300"/>
                           </a:xfrm>
                           <a:prstGeom prst="rect">
                             <a:avLst/>
@@ -1522,11 +1524,20 @@
                               <w:pPr>
                                 <w:pStyle w:val="NormalWeb"/>
                                 <w:spacing w:before="0" w:beforeAutospacing="0" w:after="160" w:afterAutospacing="0" w:line="256" w:lineRule="auto"/>
+                                <w:rPr>
+                                  <w:color w:val="000000" w:themeColor="text1"/>
+                                </w:rPr>
                               </w:pPr>
                               <w:r>
+                                <w:rPr>
+                                  <w:color w:val="000000" w:themeColor="text1"/>
+                                </w:rPr>
                                 <w:t xml:space="preserve">Registers used: </w:t>
                               </w:r>
                               <w:r>
+                                <w:rPr>
+                                  <w:color w:val="000000" w:themeColor="text1"/>
+                                </w:rPr>
                                 <w:t>$t0</w:t>
                               </w:r>
                             </w:p>
@@ -1534,17 +1545,29 @@
                               <w:pPr>
                                 <w:pStyle w:val="NormalWeb"/>
                                 <w:spacing w:before="0" w:beforeAutospacing="0" w:after="160" w:afterAutospacing="0" w:line="256" w:lineRule="auto"/>
+                                <w:rPr>
+                                  <w:color w:val="000000" w:themeColor="text1"/>
+                                </w:rPr>
                               </w:pPr>
                               <w:proofErr w:type="spellStart"/>
                               <w:r>
+                                <w:rPr>
+                                  <w:color w:val="000000" w:themeColor="text1"/>
+                                </w:rPr>
                                 <w:t>Insturctions</w:t>
                               </w:r>
                               <w:proofErr w:type="spellEnd"/>
                               <w:r>
+                                <w:rPr>
+                                  <w:color w:val="000000" w:themeColor="text1"/>
+                                </w:rPr>
                                 <w:t xml:space="preserve"> used: </w:t>
                               </w:r>
                               <w:proofErr w:type="spellStart"/>
                               <w:r>
+                                <w:rPr>
+                                  <w:color w:val="000000" w:themeColor="text1"/>
+                                </w:rPr>
                                 <w:t>addi</w:t>
                               </w:r>
                               <w:proofErr w:type="spellEnd"/>
@@ -1558,15 +1581,624 @@
                           <a:noAutofit/>
                         </wps:bodyPr>
                       </wps:wsp>
+                      <wps:wsp>
+                        <wps:cNvPr id="32" name="Straight Connector 32"/>
+                        <wps:cNvCnPr>
+                          <a:stCxn id="4" idx="2"/>
+                        </wps:cNvCnPr>
+                        <wps:spPr>
+                          <a:xfrm flipH="1" flipV="1">
+                            <a:off x="1678600" y="3416300"/>
+                            <a:ext cx="1990430" cy="146050"/>
+                          </a:xfrm>
+                          <a:prstGeom prst="line">
+                            <a:avLst/>
+                          </a:prstGeom>
+                        </wps:spPr>
+                        <wps:style>
+                          <a:lnRef idx="1">
+                            <a:schemeClr val="accent1"/>
+                          </a:lnRef>
+                          <a:fillRef idx="0">
+                            <a:schemeClr val="accent1"/>
+                          </a:fillRef>
+                          <a:effectRef idx="0">
+                            <a:schemeClr val="accent1"/>
+                          </a:effectRef>
+                          <a:fontRef idx="minor">
+                            <a:schemeClr val="tx1"/>
+                          </a:fontRef>
+                        </wps:style>
+                        <wps:bodyPr/>
+                      </wps:wsp>
+                      <wps:wsp>
+                        <wps:cNvPr id="33" name="Rectangle 33"/>
+                        <wps:cNvSpPr/>
+                        <wps:spPr>
+                          <a:xfrm>
+                            <a:off x="14900" y="2921000"/>
+                            <a:ext cx="1663700" cy="914400"/>
+                          </a:xfrm>
+                          <a:prstGeom prst="rect">
+                            <a:avLst/>
+                          </a:prstGeom>
+                          <a:noFill/>
+                        </wps:spPr>
+                        <wps:style>
+                          <a:lnRef idx="2">
+                            <a:schemeClr val="accent1">
+                              <a:shade val="50000"/>
+                            </a:schemeClr>
+                          </a:lnRef>
+                          <a:fillRef idx="1">
+                            <a:schemeClr val="accent1"/>
+                          </a:fillRef>
+                          <a:effectRef idx="0">
+                            <a:schemeClr val="accent1"/>
+                          </a:effectRef>
+                          <a:fontRef idx="minor">
+                            <a:schemeClr val="lt1"/>
+                          </a:fontRef>
+                        </wps:style>
+                        <wps:txbx>
+                          <w:txbxContent>
+                            <w:p>
+                              <w:pPr>
+                                <w:pStyle w:val="NormalWeb"/>
+                                <w:spacing w:before="0" w:beforeAutospacing="0" w:after="160" w:afterAutospacing="0" w:line="256" w:lineRule="auto"/>
+                                <w:jc w:val="center"/>
+                              </w:pPr>
+                              <w:r>
+                                <w:rPr>
+                                  <w:rFonts w:eastAsia="Calibri"/>
+                                  <w:color w:val="000000"/>
+                                  <w:sz w:val="22"/>
+                                  <w:szCs w:val="22"/>
+                                </w:rPr>
+                                <w:t>Registers used: $v0</w:t>
+                              </w:r>
+                            </w:p>
+                            <w:p>
+                              <w:pPr>
+                                <w:pStyle w:val="NormalWeb"/>
+                                <w:spacing w:before="0" w:beforeAutospacing="0" w:after="160" w:afterAutospacing="0" w:line="256" w:lineRule="auto"/>
+                                <w:jc w:val="center"/>
+                              </w:pPr>
+                              <w:r>
+                                <w:rPr>
+                                  <w:rFonts w:eastAsia="Calibri"/>
+                                  <w:color w:val="000000"/>
+                                  <w:sz w:val="22"/>
+                                  <w:szCs w:val="22"/>
+                                </w:rPr>
+                                <w:t xml:space="preserve">Instructions used:  li, </w:t>
+                              </w:r>
+                              <w:proofErr w:type="spellStart"/>
+                              <w:r>
+                                <w:rPr>
+                                  <w:rFonts w:eastAsia="Calibri"/>
+                                  <w:color w:val="000000"/>
+                                  <w:sz w:val="22"/>
+                                  <w:szCs w:val="22"/>
+                                </w:rPr>
+                                <w:t>syscall</w:t>
+                              </w:r>
+                              <w:proofErr w:type="spellEnd"/>
+                            </w:p>
+                          </w:txbxContent>
+                        </wps:txbx>
+                        <wps:bodyPr rot="0" spcFirstLastPara="0" vert="horz" wrap="square" lIns="91440" tIns="45720" rIns="91440" bIns="45720" numCol="1" spcCol="0" rtlCol="0" fromWordArt="0" anchor="ctr" anchorCtr="0" forceAA="0" compatLnSpc="1">
+                          <a:prstTxWarp prst="textNoShape">
+                            <a:avLst/>
+                          </a:prstTxWarp>
+                          <a:noAutofit/>
+                        </wps:bodyPr>
+                      </wps:wsp>
+                      <wps:wsp>
+                        <wps:cNvPr id="35" name="Rectangle 35"/>
+                        <wps:cNvSpPr/>
+                        <wps:spPr>
+                          <a:xfrm>
+                            <a:off x="3302000" y="4387850"/>
+                            <a:ext cx="1898650" cy="755650"/>
+                          </a:xfrm>
+                          <a:prstGeom prst="rect">
+                            <a:avLst/>
+                          </a:prstGeom>
+                          <a:noFill/>
+                        </wps:spPr>
+                        <wps:style>
+                          <a:lnRef idx="2">
+                            <a:schemeClr val="accent1">
+                              <a:shade val="50000"/>
+                            </a:schemeClr>
+                          </a:lnRef>
+                          <a:fillRef idx="1">
+                            <a:schemeClr val="accent1"/>
+                          </a:fillRef>
+                          <a:effectRef idx="0">
+                            <a:schemeClr val="accent1"/>
+                          </a:effectRef>
+                          <a:fontRef idx="minor">
+                            <a:schemeClr val="lt1"/>
+                          </a:fontRef>
+                        </wps:style>
+                        <wps:txbx>
+                          <w:txbxContent>
+                            <w:p>
+                              <w:pPr>
+                                <w:pStyle w:val="NormalWeb"/>
+                                <w:spacing w:before="0" w:beforeAutospacing="0" w:after="160" w:afterAutospacing="0" w:line="256" w:lineRule="auto"/>
+                                <w:jc w:val="center"/>
+                              </w:pPr>
+                              <w:r>
+                                <w:rPr>
+                                  <w:rFonts w:eastAsia="Calibri"/>
+                                  <w:color w:val="000000"/>
+                                  <w:sz w:val="22"/>
+                                  <w:szCs w:val="22"/>
+                                </w:rPr>
+                                <w:t xml:space="preserve">Registers used: </w:t>
+                              </w:r>
+                              <w:r>
+                                <w:rPr>
+                                  <w:rFonts w:eastAsia="Calibri"/>
+                                  <w:color w:val="000000"/>
+                                  <w:sz w:val="22"/>
+                                  <w:szCs w:val="22"/>
+                                </w:rPr>
+                                <w:t>$t1, $a0</w:t>
+                              </w:r>
+                            </w:p>
+                            <w:p>
+                              <w:pPr>
+                                <w:pStyle w:val="NormalWeb"/>
+                                <w:spacing w:before="0" w:beforeAutospacing="0" w:after="160" w:afterAutospacing="0" w:line="256" w:lineRule="auto"/>
+                                <w:jc w:val="center"/>
+                              </w:pPr>
+                              <w:r>
+                                <w:rPr>
+                                  <w:rFonts w:eastAsia="Calibri"/>
+                                  <w:color w:val="000000"/>
+                                  <w:sz w:val="22"/>
+                                  <w:szCs w:val="22"/>
+                                </w:rPr>
+                                <w:t xml:space="preserve">Instructions used:  </w:t>
+                              </w:r>
+                              <w:r>
+                                <w:rPr>
+                                  <w:rFonts w:eastAsia="Calibri"/>
+                                  <w:color w:val="000000"/>
+                                  <w:sz w:val="22"/>
+                                  <w:szCs w:val="22"/>
+                                </w:rPr>
+                                <w:t>add</w:t>
+                              </w:r>
+                            </w:p>
+                          </w:txbxContent>
+                        </wps:txbx>
+                        <wps:bodyPr rot="0" spcFirstLastPara="0" vert="horz" wrap="square" lIns="91440" tIns="45720" rIns="91440" bIns="45720" numCol="1" spcCol="0" rtlCol="0" fromWordArt="0" anchor="ctr" anchorCtr="0" forceAA="0" compatLnSpc="1">
+                          <a:prstTxWarp prst="textNoShape">
+                            <a:avLst/>
+                          </a:prstTxWarp>
+                          <a:noAutofit/>
+                        </wps:bodyPr>
+                      </wps:wsp>
+                      <wps:wsp>
+                        <wps:cNvPr id="15" name="Straight Connector 15"/>
+                        <wps:cNvCnPr>
+                          <a:stCxn id="6" idx="3"/>
+                          <a:endCxn id="35" idx="1"/>
+                        </wps:cNvCnPr>
+                        <wps:spPr>
+                          <a:xfrm flipV="1">
+                            <a:off x="2628900" y="4765675"/>
+                            <a:ext cx="673100" cy="111125"/>
+                          </a:xfrm>
+                          <a:prstGeom prst="line">
+                            <a:avLst/>
+                          </a:prstGeom>
+                        </wps:spPr>
+                        <wps:style>
+                          <a:lnRef idx="1">
+                            <a:schemeClr val="accent1"/>
+                          </a:lnRef>
+                          <a:fillRef idx="0">
+                            <a:schemeClr val="accent1"/>
+                          </a:fillRef>
+                          <a:effectRef idx="0">
+                            <a:schemeClr val="accent1"/>
+                          </a:effectRef>
+                          <a:fontRef idx="minor">
+                            <a:schemeClr val="tx1"/>
+                          </a:fontRef>
+                        </wps:style>
+                        <wps:bodyPr/>
+                      </wps:wsp>
+                      <wps:wsp>
+                        <wps:cNvPr id="36" name="Rectangle 36"/>
+                        <wps:cNvSpPr/>
+                        <wps:spPr>
+                          <a:xfrm>
+                            <a:off x="596900" y="5562600"/>
+                            <a:ext cx="1898650" cy="755650"/>
+                          </a:xfrm>
+                          <a:prstGeom prst="rect">
+                            <a:avLst/>
+                          </a:prstGeom>
+                          <a:noFill/>
+                        </wps:spPr>
+                        <wps:style>
+                          <a:lnRef idx="2">
+                            <a:schemeClr val="accent1">
+                              <a:shade val="50000"/>
+                            </a:schemeClr>
+                          </a:lnRef>
+                          <a:fillRef idx="1">
+                            <a:schemeClr val="accent1"/>
+                          </a:fillRef>
+                          <a:effectRef idx="0">
+                            <a:schemeClr val="accent1"/>
+                          </a:effectRef>
+                          <a:fontRef idx="minor">
+                            <a:schemeClr val="lt1"/>
+                          </a:fontRef>
+                        </wps:style>
+                        <wps:txbx>
+                          <w:txbxContent>
+                            <w:p>
+                              <w:pPr>
+                                <w:pStyle w:val="NormalWeb"/>
+                                <w:spacing w:before="0" w:beforeAutospacing="0" w:after="160" w:afterAutospacing="0" w:line="254" w:lineRule="auto"/>
+                                <w:jc w:val="center"/>
+                              </w:pPr>
+                              <w:r>
+                                <w:rPr>
+                                  <w:rFonts w:eastAsia="Calibri"/>
+                                  <w:color w:val="000000"/>
+                                  <w:sz w:val="22"/>
+                                  <w:szCs w:val="22"/>
+                                </w:rPr>
+                                <w:t xml:space="preserve">Registers used: </w:t>
+                              </w:r>
+                              <w:r>
+                                <w:rPr>
+                                  <w:rFonts w:eastAsia="Calibri"/>
+                                  <w:color w:val="000000"/>
+                                  <w:sz w:val="22"/>
+                                  <w:szCs w:val="22"/>
+                                </w:rPr>
+                                <w:t>$t0</w:t>
+                              </w:r>
+                            </w:p>
+                            <w:p>
+                              <w:pPr>
+                                <w:pStyle w:val="NormalWeb"/>
+                                <w:spacing w:before="0" w:beforeAutospacing="0" w:after="160" w:afterAutospacing="0" w:line="254" w:lineRule="auto"/>
+                                <w:jc w:val="center"/>
+                              </w:pPr>
+                              <w:r>
+                                <w:rPr>
+                                  <w:rFonts w:eastAsia="Calibri"/>
+                                  <w:color w:val="000000"/>
+                                  <w:sz w:val="22"/>
+                                  <w:szCs w:val="22"/>
+                                </w:rPr>
+                                <w:t xml:space="preserve">Instructions used:  </w:t>
+                              </w:r>
+                              <w:proofErr w:type="spellStart"/>
+                              <w:r>
+                                <w:rPr>
+                                  <w:rFonts w:eastAsia="Calibri"/>
+                                  <w:color w:val="000000"/>
+                                  <w:sz w:val="22"/>
+                                  <w:szCs w:val="22"/>
+                                </w:rPr>
+                                <w:t>bne</w:t>
+                              </w:r>
+                              <w:proofErr w:type="spellEnd"/>
+                            </w:p>
+                          </w:txbxContent>
+                        </wps:txbx>
+                        <wps:bodyPr rot="0" spcFirstLastPara="0" vert="horz" wrap="square" lIns="91440" tIns="45720" rIns="91440" bIns="45720" numCol="1" spcCol="0" rtlCol="0" fromWordArt="0" anchor="ctr" anchorCtr="0" forceAA="0" compatLnSpc="1">
+                          <a:prstTxWarp prst="textNoShape">
+                            <a:avLst/>
+                          </a:prstTxWarp>
+                          <a:noAutofit/>
+                        </wps:bodyPr>
+                      </wps:wsp>
+                      <wps:wsp>
+                        <wps:cNvPr id="16" name="Straight Connector 16"/>
+                        <wps:cNvCnPr>
+                          <a:stCxn id="36" idx="3"/>
+                          <a:endCxn id="7" idx="1"/>
+                        </wps:cNvCnPr>
+                        <wps:spPr>
+                          <a:xfrm flipV="1">
+                            <a:off x="2495550" y="5905500"/>
+                            <a:ext cx="1162050" cy="34925"/>
+                          </a:xfrm>
+                          <a:prstGeom prst="line">
+                            <a:avLst/>
+                          </a:prstGeom>
+                        </wps:spPr>
+                        <wps:style>
+                          <a:lnRef idx="1">
+                            <a:schemeClr val="accent1"/>
+                          </a:lnRef>
+                          <a:fillRef idx="0">
+                            <a:schemeClr val="accent1"/>
+                          </a:fillRef>
+                          <a:effectRef idx="0">
+                            <a:schemeClr val="accent1"/>
+                          </a:effectRef>
+                          <a:fontRef idx="minor">
+                            <a:schemeClr val="tx1"/>
+                          </a:fontRef>
+                        </wps:style>
+                        <wps:bodyPr/>
+                      </wps:wsp>
+                      <wps:wsp>
+                        <wps:cNvPr id="41" name="Rectangle 41"/>
+                        <wps:cNvSpPr/>
+                        <wps:spPr>
+                          <a:xfrm>
+                            <a:off x="3556000" y="6740524"/>
+                            <a:ext cx="1657350" cy="993776"/>
+                          </a:xfrm>
+                          <a:prstGeom prst="rect">
+                            <a:avLst/>
+                          </a:prstGeom>
+                          <a:noFill/>
+                        </wps:spPr>
+                        <wps:style>
+                          <a:lnRef idx="2">
+                            <a:schemeClr val="accent1">
+                              <a:shade val="50000"/>
+                            </a:schemeClr>
+                          </a:lnRef>
+                          <a:fillRef idx="1">
+                            <a:schemeClr val="accent1"/>
+                          </a:fillRef>
+                          <a:effectRef idx="0">
+                            <a:schemeClr val="accent1"/>
+                          </a:effectRef>
+                          <a:fontRef idx="minor">
+                            <a:schemeClr val="lt1"/>
+                          </a:fontRef>
+                        </wps:style>
+                        <wps:txbx>
+                          <w:txbxContent>
+                            <w:p>
+                              <w:pPr>
+                                <w:pStyle w:val="NormalWeb"/>
+                                <w:spacing w:before="0" w:beforeAutospacing="0" w:after="160" w:afterAutospacing="0" w:line="252" w:lineRule="auto"/>
+                                <w:jc w:val="center"/>
+                              </w:pPr>
+                              <w:r>
+                                <w:rPr>
+                                  <w:rFonts w:eastAsia="Calibri"/>
+                                  <w:color w:val="000000"/>
+                                  <w:sz w:val="22"/>
+                                  <w:szCs w:val="22"/>
+                                </w:rPr>
+                                <w:t xml:space="preserve">Registers used: </w:t>
+                              </w:r>
+                              <w:r>
+                                <w:rPr>
+                                  <w:rFonts w:eastAsia="Calibri"/>
+                                  <w:color w:val="000000"/>
+                                  <w:sz w:val="22"/>
+                                  <w:szCs w:val="22"/>
+                                </w:rPr>
+                                <w:t>$a0, $t1, $v0</w:t>
+                              </w:r>
+                            </w:p>
+                            <w:p>
+                              <w:pPr>
+                                <w:pStyle w:val="NormalWeb"/>
+                                <w:spacing w:before="0" w:beforeAutospacing="0" w:after="160" w:afterAutospacing="0" w:line="252" w:lineRule="auto"/>
+                                <w:jc w:val="center"/>
+                              </w:pPr>
+                              <w:r>
+                                <w:rPr>
+                                  <w:rFonts w:eastAsia="Calibri"/>
+                                  <w:color w:val="000000"/>
+                                  <w:sz w:val="22"/>
+                                  <w:szCs w:val="22"/>
+                                </w:rPr>
+                                <w:t xml:space="preserve">Instructions used: </w:t>
+                              </w:r>
+                              <w:r>
+                                <w:rPr>
+                                  <w:rFonts w:eastAsia="Calibri"/>
+                                  <w:color w:val="000000"/>
+                                  <w:sz w:val="22"/>
+                                  <w:szCs w:val="22"/>
+                                </w:rPr>
+                                <w:t xml:space="preserve">move, li, </w:t>
+                              </w:r>
+                              <w:proofErr w:type="spellStart"/>
+                              <w:r>
+                                <w:rPr>
+                                  <w:rFonts w:eastAsia="Calibri"/>
+                                  <w:color w:val="000000"/>
+                                  <w:sz w:val="22"/>
+                                  <w:szCs w:val="22"/>
+                                </w:rPr>
+                                <w:t>syscall</w:t>
+                              </w:r>
+                              <w:proofErr w:type="spellEnd"/>
+                            </w:p>
+                          </w:txbxContent>
+                        </wps:txbx>
+                        <wps:bodyPr rot="0" spcFirstLastPara="0" vert="horz" wrap="square" lIns="91440" tIns="45720" rIns="91440" bIns="45720" numCol="1" spcCol="0" rtlCol="0" fromWordArt="0" anchor="ctr" anchorCtr="0" forceAA="0" compatLnSpc="1">
+                          <a:prstTxWarp prst="textNoShape">
+                            <a:avLst/>
+                          </a:prstTxWarp>
+                          <a:noAutofit/>
+                        </wps:bodyPr>
+                      </wps:wsp>
+                      <wps:wsp>
+                        <wps:cNvPr id="38" name="Straight Connector 38"/>
+                        <wps:cNvCnPr>
+                          <a:stCxn id="8" idx="5"/>
+                          <a:endCxn id="41" idx="1"/>
+                        </wps:cNvCnPr>
+                        <wps:spPr>
+                          <a:xfrm>
+                            <a:off x="2501265" y="7058025"/>
+                            <a:ext cx="1054735" cy="179387"/>
+                          </a:xfrm>
+                          <a:prstGeom prst="line">
+                            <a:avLst/>
+                          </a:prstGeom>
+                        </wps:spPr>
+                        <wps:style>
+                          <a:lnRef idx="1">
+                            <a:schemeClr val="accent1"/>
+                          </a:lnRef>
+                          <a:fillRef idx="0">
+                            <a:schemeClr val="accent1"/>
+                          </a:fillRef>
+                          <a:effectRef idx="0">
+                            <a:schemeClr val="accent1"/>
+                          </a:effectRef>
+                          <a:fontRef idx="minor">
+                            <a:schemeClr val="tx1"/>
+                          </a:fontRef>
+                        </wps:style>
+                        <wps:bodyPr/>
+                      </wps:wsp>
+                      <wps:wsp>
+                        <wps:cNvPr id="46" name="Rectangle 46"/>
+                        <wps:cNvSpPr/>
+                        <wps:spPr>
+                          <a:xfrm>
+                            <a:off x="91100" y="7604125"/>
+                            <a:ext cx="1838325" cy="701675"/>
+                          </a:xfrm>
+                          <a:prstGeom prst="rect">
+                            <a:avLst/>
+                          </a:prstGeom>
+                          <a:noFill/>
+                        </wps:spPr>
+                        <wps:style>
+                          <a:lnRef idx="2">
+                            <a:schemeClr val="accent1">
+                              <a:shade val="50000"/>
+                            </a:schemeClr>
+                          </a:lnRef>
+                          <a:fillRef idx="1">
+                            <a:schemeClr val="accent1"/>
+                          </a:fillRef>
+                          <a:effectRef idx="0">
+                            <a:schemeClr val="accent1"/>
+                          </a:effectRef>
+                          <a:fontRef idx="minor">
+                            <a:schemeClr val="lt1"/>
+                          </a:fontRef>
+                        </wps:style>
+                        <wps:txbx>
+                          <w:txbxContent>
+                            <w:p>
+                              <w:pPr>
+                                <w:pStyle w:val="NormalWeb"/>
+                                <w:spacing w:before="0" w:beforeAutospacing="0" w:after="160" w:afterAutospacing="0" w:line="252" w:lineRule="auto"/>
+                                <w:jc w:val="center"/>
+                              </w:pPr>
+                              <w:r>
+                                <w:rPr>
+                                  <w:rFonts w:eastAsia="Calibri"/>
+                                  <w:color w:val="000000"/>
+                                  <w:sz w:val="22"/>
+                                  <w:szCs w:val="22"/>
+                                </w:rPr>
+                                <w:t>Registers used:  $v0</w:t>
+                              </w:r>
+                            </w:p>
+                            <w:p>
+                              <w:pPr>
+                                <w:pStyle w:val="NormalWeb"/>
+                                <w:spacing w:before="0" w:beforeAutospacing="0" w:after="160" w:afterAutospacing="0" w:line="252" w:lineRule="auto"/>
+                                <w:jc w:val="center"/>
+                              </w:pPr>
+                              <w:r>
+                                <w:rPr>
+                                  <w:rFonts w:eastAsia="Calibri"/>
+                                  <w:color w:val="000000"/>
+                                  <w:sz w:val="22"/>
+                                  <w:szCs w:val="22"/>
+                                </w:rPr>
+                                <w:t xml:space="preserve">Instructions used: li, </w:t>
+                              </w:r>
+                              <w:proofErr w:type="spellStart"/>
+                              <w:r>
+                                <w:rPr>
+                                  <w:rFonts w:eastAsia="Calibri"/>
+                                  <w:color w:val="000000"/>
+                                  <w:sz w:val="22"/>
+                                  <w:szCs w:val="22"/>
+                                </w:rPr>
+                                <w:t>syscall</w:t>
+                              </w:r>
+                              <w:proofErr w:type="spellEnd"/>
+                            </w:p>
+                          </w:txbxContent>
+                        </wps:txbx>
+                        <wps:bodyPr rot="0" spcFirstLastPara="0" vert="horz" wrap="square" lIns="91440" tIns="45720" rIns="91440" bIns="45720" numCol="1" spcCol="0" rtlCol="0" fromWordArt="0" anchor="ctr" anchorCtr="0" forceAA="0" compatLnSpc="1">
+                          <a:prstTxWarp prst="textNoShape">
+                            <a:avLst/>
+                          </a:prstTxWarp>
+                          <a:noAutofit/>
+                        </wps:bodyPr>
+                      </wps:wsp>
+                      <wps:wsp>
+                        <wps:cNvPr id="40" name="Straight Connector 40"/>
+                        <wps:cNvCnPr>
+                          <a:stCxn id="46" idx="3"/>
+                          <a:endCxn id="10" idx="2"/>
+                        </wps:cNvCnPr>
+                        <wps:spPr>
+                          <a:xfrm>
+                            <a:off x="1929425" y="7954963"/>
+                            <a:ext cx="242275" cy="65087"/>
+                          </a:xfrm>
+                          <a:prstGeom prst="line">
+                            <a:avLst/>
+                          </a:prstGeom>
+                        </wps:spPr>
+                        <wps:style>
+                          <a:lnRef idx="1">
+                            <a:schemeClr val="accent1"/>
+                          </a:lnRef>
+                          <a:fillRef idx="0">
+                            <a:schemeClr val="accent1"/>
+                          </a:fillRef>
+                          <a:effectRef idx="0">
+                            <a:schemeClr val="accent1"/>
+                          </a:effectRef>
+                          <a:fontRef idx="minor">
+                            <a:schemeClr val="tx1"/>
+                          </a:fontRef>
+                        </wps:style>
+                        <wps:bodyPr/>
+                      </wps:wsp>
                     </wpc:wpc>
                   </a:graphicData>
                 </a:graphic>
+                <wp14:sizeRelH relativeFrom="margin">
+                  <wp14:pctWidth>0</wp14:pctWidth>
+                </wp14:sizeRelH>
+                <wp14:sizeRelV relativeFrom="margin">
+                  <wp14:pctHeight>0</wp14:pctHeight>
+                </wp14:sizeRelV>
               </wp:anchor>
             </w:drawing>
           </mc:Choice>
           <mc:Fallback>
             <w:pict>
-              <v:group w14:anchorId="4F51CB82" id="Canvas 1" o:spid="_x0000_s1030" editas="canvas" style="position:absolute;margin-left:0;margin-top:-.1pt;width:6in;height:659.25pt;z-index:251660288" coordsize="54864,83724" o:gfxdata="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">
+              <v:group w14:anchorId="4F51CB82" id="Canvas 1" o:spid="_x0000_s1030" editas="canvas" style="position:absolute;margin-left:0;margin-top:-.1pt;width:6in;height:659.25pt;z-index:251660288;mso-width-relative:margin;mso-height-relative:margin" coordsize="54864,83724" o:gfxdata="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">
                 <v:shapetype id="_x0000_t75" coordsize="21600,21600" o:spt="75" o:preferrelative="t" path="m@4@5l@4@11@9@11@9@5xe" filled="f" stroked="f">
                   <v:stroke joinstyle="miter"/>
                   <v:formulas>
@@ -1642,11 +2274,9 @@
                         <w:pPr>
                           <w:jc w:val="center"/>
                         </w:pPr>
-                        <w:bookmarkStart w:id="1" w:name="_GoBack"/>
                         <w:r>
                           <w:t xml:space="preserve">Output random number </w:t>
                         </w:r>
-                        <w:bookmarkEnd w:id="1"/>
                       </w:p>
                     </w:txbxContent>
                   </v:textbox>
@@ -1759,10 +2389,6 @@
                 <v:line id="Straight Connector 25" o:spid="_x0000_s1048" style="position:absolute;visibility:visible;mso-wrap-style:square" from="19907,74009" to="29146,77343" o:connectortype="straight" o:gfxdata="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" strokecolor="black [3200]" strokeweight="2pt">
                   <v:stroke joinstyle="miter"/>
                 </v:line>
-                <v:shapetype id="_x0000_t202" coordsize="21600,21600" o:spt="202" path="m,l,21600r21600,l21600,xe">
-                  <v:stroke joinstyle="miter"/>
-                  <v:path gradientshapeok="t" o:connecttype="rect"/>
-                </v:shapetype>
                 <v:shape id="Text Box 26" o:spid="_x0000_s1049" type="#_x0000_t202" style="position:absolute;left:48768;top:55626;width:4667;height:2286;visibility:visible;mso-wrap-style:square;v-text-anchor:top" o:gfxdata="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" fillcolor="white [3201]" stroked="f" strokeweight=".5pt">
                   <v:textbox>
                     <w:txbxContent>
@@ -1867,21 +2493,30 @@
                     </w:txbxContent>
                   </v:textbox>
                 </v:rect>
-                <v:line id="Straight Connector 30" o:spid="_x0000_s1054" style="position:absolute;flip:x y;visibility:visible;mso-wrap-style:square" from="24955,23812" to="41338,24860" o:connectortype="straight" o:gfxdata="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" strokecolor="#4472c4 [3204]" strokeweight=".5pt">
+                <v:line id="Straight Connector 30" o:spid="_x0000_s1054" style="position:absolute;flip:x y;visibility:visible;mso-wrap-style:square" from="24955,23812" to="41338,24193" o:connectortype="straight" o:gfxdata="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" strokecolor="#4472c4 [3204]" strokeweight=".5pt">
                   <v:stroke joinstyle="miter"/>
                 </v:line>
-                <v:rect id="Rectangle 31" o:spid="_x0000_s1055" style="position:absolute;left:41338;top:20510;width:10668;height:8700;visibility:visible;mso-wrap-style:square;v-text-anchor:middle" o:gfxdata="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" filled="f" strokecolor="#1f3763 [1604]" strokeweight="1pt">
+                <v:rect id="Rectangle 31" o:spid="_x0000_s1055" style="position:absolute;left:41338;top:19177;width:10668;height:10033;visibility:visible;mso-wrap-style:square;v-text-anchor:middle" o:gfxdata="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" filled="f" strokecolor="#1f3763 [1604]" strokeweight="1pt">
                   <v:textbox>
                     <w:txbxContent>
                       <w:p>
                         <w:pPr>
                           <w:pStyle w:val="NormalWeb"/>
                           <w:spacing w:before="0" w:beforeAutospacing="0" w:after="160" w:afterAutospacing="0" w:line="256" w:lineRule="auto"/>
+                          <w:rPr>
+                            <w:color w:val="000000" w:themeColor="text1"/>
+                          </w:rPr>
                         </w:pPr>
                         <w:r>
+                          <w:rPr>
+                            <w:color w:val="000000" w:themeColor="text1"/>
+                          </w:rPr>
                           <w:t xml:space="preserve">Registers used: </w:t>
                         </w:r>
                         <w:r>
+                          <w:rPr>
+                            <w:color w:val="000000" w:themeColor="text1"/>
+                          </w:rPr>
                           <w:t>$t0</w:t>
                         </w:r>
                       </w:p>
@@ -1889,17 +2524,29 @@
                         <w:pPr>
                           <w:pStyle w:val="NormalWeb"/>
                           <w:spacing w:before="0" w:beforeAutospacing="0" w:after="160" w:afterAutospacing="0" w:line="256" w:lineRule="auto"/>
+                          <w:rPr>
+                            <w:color w:val="000000" w:themeColor="text1"/>
+                          </w:rPr>
                         </w:pPr>
                         <w:proofErr w:type="spellStart"/>
                         <w:r>
+                          <w:rPr>
+                            <w:color w:val="000000" w:themeColor="text1"/>
+                          </w:rPr>
                           <w:t>Insturctions</w:t>
                         </w:r>
                         <w:proofErr w:type="spellEnd"/>
                         <w:r>
+                          <w:rPr>
+                            <w:color w:val="000000" w:themeColor="text1"/>
+                          </w:rPr>
                           <w:t xml:space="preserve"> used: </w:t>
                         </w:r>
                         <w:proofErr w:type="spellStart"/>
                         <w:r>
+                          <w:rPr>
+                            <w:color w:val="000000" w:themeColor="text1"/>
+                          </w:rPr>
                           <w:t>addi</w:t>
                         </w:r>
                         <w:proofErr w:type="spellEnd"/>
@@ -1907,6 +2554,300 @@
                     </w:txbxContent>
                   </v:textbox>
                 </v:rect>
+                <v:line id="Straight Connector 32" o:spid="_x0000_s1056" style="position:absolute;flip:x y;visibility:visible;mso-wrap-style:square" from="16786,34163" to="36690,35623" o:connectortype="straight" o:gfxdata="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" strokecolor="#4472c4 [3204]" strokeweight=".5pt">
+                  <v:stroke joinstyle="miter"/>
+                </v:line>
+                <v:rect id="Rectangle 33" o:spid="_x0000_s1057" style="position:absolute;left:149;top:29210;width:16637;height:9144;visibility:visible;mso-wrap-style:square;v-text-anchor:middle" o:gfxdata="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" filled="f" strokecolor="#1f3763 [1604]" strokeweight="1pt">
+                  <v:textbox>
+                    <w:txbxContent>
+                      <w:p>
+                        <w:pPr>
+                          <w:pStyle w:val="NormalWeb"/>
+                          <w:spacing w:before="0" w:beforeAutospacing="0" w:after="160" w:afterAutospacing="0" w:line="256" w:lineRule="auto"/>
+                          <w:jc w:val="center"/>
+                        </w:pPr>
+                        <w:r>
+                          <w:rPr>
+                            <w:rFonts w:eastAsia="Calibri"/>
+                            <w:color w:val="000000"/>
+                            <w:sz w:val="22"/>
+                            <w:szCs w:val="22"/>
+                          </w:rPr>
+                          <w:t>Registers used: $v0</w:t>
+                        </w:r>
+                      </w:p>
+                      <w:p>
+                        <w:pPr>
+                          <w:pStyle w:val="NormalWeb"/>
+                          <w:spacing w:before="0" w:beforeAutospacing="0" w:after="160" w:afterAutospacing="0" w:line="256" w:lineRule="auto"/>
+                          <w:jc w:val="center"/>
+                        </w:pPr>
+                        <w:r>
+                          <w:rPr>
+                            <w:rFonts w:eastAsia="Calibri"/>
+                            <w:color w:val="000000"/>
+                            <w:sz w:val="22"/>
+                            <w:szCs w:val="22"/>
+                          </w:rPr>
+                          <w:t xml:space="preserve">Instructions used:  li, </w:t>
+                        </w:r>
+                        <w:proofErr w:type="spellStart"/>
+                        <w:r>
+                          <w:rPr>
+                            <w:rFonts w:eastAsia="Calibri"/>
+                            <w:color w:val="000000"/>
+                            <w:sz w:val="22"/>
+                            <w:szCs w:val="22"/>
+                          </w:rPr>
+                          <w:t>syscall</w:t>
+                        </w:r>
+                        <w:proofErr w:type="spellEnd"/>
+                      </w:p>
+                    </w:txbxContent>
+                  </v:textbox>
+                </v:rect>
+                <v:rect id="Rectangle 35" o:spid="_x0000_s1058" style="position:absolute;left:33020;top:43878;width:18986;height:7557;visibility:visible;mso-wrap-style:square;v-text-anchor:middle" o:gfxdata="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" filled="f" strokecolor="#1f3763 [1604]" strokeweight="1pt">
+                  <v:textbox>
+                    <w:txbxContent>
+                      <w:p>
+                        <w:pPr>
+                          <w:pStyle w:val="NormalWeb"/>
+                          <w:spacing w:before="0" w:beforeAutospacing="0" w:after="160" w:afterAutospacing="0" w:line="256" w:lineRule="auto"/>
+                          <w:jc w:val="center"/>
+                        </w:pPr>
+                        <w:r>
+                          <w:rPr>
+                            <w:rFonts w:eastAsia="Calibri"/>
+                            <w:color w:val="000000"/>
+                            <w:sz w:val="22"/>
+                            <w:szCs w:val="22"/>
+                          </w:rPr>
+                          <w:t xml:space="preserve">Registers used: </w:t>
+                        </w:r>
+                        <w:r>
+                          <w:rPr>
+                            <w:rFonts w:eastAsia="Calibri"/>
+                            <w:color w:val="000000"/>
+                            <w:sz w:val="22"/>
+                            <w:szCs w:val="22"/>
+                          </w:rPr>
+                          <w:t>$t1, $a0</w:t>
+                        </w:r>
+                      </w:p>
+                      <w:p>
+                        <w:pPr>
+                          <w:pStyle w:val="NormalWeb"/>
+                          <w:spacing w:before="0" w:beforeAutospacing="0" w:after="160" w:afterAutospacing="0" w:line="256" w:lineRule="auto"/>
+                          <w:jc w:val="center"/>
+                        </w:pPr>
+                        <w:r>
+                          <w:rPr>
+                            <w:rFonts w:eastAsia="Calibri"/>
+                            <w:color w:val="000000"/>
+                            <w:sz w:val="22"/>
+                            <w:szCs w:val="22"/>
+                          </w:rPr>
+                          <w:t xml:space="preserve">Instructions used:  </w:t>
+                        </w:r>
+                        <w:r>
+                          <w:rPr>
+                            <w:rFonts w:eastAsia="Calibri"/>
+                            <w:color w:val="000000"/>
+                            <w:sz w:val="22"/>
+                            <w:szCs w:val="22"/>
+                          </w:rPr>
+                          <w:t>add</w:t>
+                        </w:r>
+                      </w:p>
+                    </w:txbxContent>
+                  </v:textbox>
+                </v:rect>
+                <v:line id="Straight Connector 15" o:spid="_x0000_s1059" style="position:absolute;flip:y;visibility:visible;mso-wrap-style:square" from="26289,47656" to="33020,48768" o:connectortype="straight" o:gfxdata="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" strokecolor="#4472c4 [3204]" strokeweight=".5pt">
+                  <v:stroke joinstyle="miter"/>
+                </v:line>
+                <v:rect id="Rectangle 36" o:spid="_x0000_s1060" style="position:absolute;left:5969;top:55626;width:18986;height:7556;visibility:visible;mso-wrap-style:square;v-text-anchor:middle" o:gfxdata="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" filled="f" strokecolor="#1f3763 [1604]" strokeweight="1pt">
+                  <v:textbox>
+                    <w:txbxContent>
+                      <w:p>
+                        <w:pPr>
+                          <w:pStyle w:val="NormalWeb"/>
+                          <w:spacing w:before="0" w:beforeAutospacing="0" w:after="160" w:afterAutospacing="0" w:line="254" w:lineRule="auto"/>
+                          <w:jc w:val="center"/>
+                        </w:pPr>
+                        <w:r>
+                          <w:rPr>
+                            <w:rFonts w:eastAsia="Calibri"/>
+                            <w:color w:val="000000"/>
+                            <w:sz w:val="22"/>
+                            <w:szCs w:val="22"/>
+                          </w:rPr>
+                          <w:t xml:space="preserve">Registers used: </w:t>
+                        </w:r>
+                        <w:r>
+                          <w:rPr>
+                            <w:rFonts w:eastAsia="Calibri"/>
+                            <w:color w:val="000000"/>
+                            <w:sz w:val="22"/>
+                            <w:szCs w:val="22"/>
+                          </w:rPr>
+                          <w:t>$t0</w:t>
+                        </w:r>
+                      </w:p>
+                      <w:p>
+                        <w:pPr>
+                          <w:pStyle w:val="NormalWeb"/>
+                          <w:spacing w:before="0" w:beforeAutospacing="0" w:after="160" w:afterAutospacing="0" w:line="254" w:lineRule="auto"/>
+                          <w:jc w:val="center"/>
+                        </w:pPr>
+                        <w:r>
+                          <w:rPr>
+                            <w:rFonts w:eastAsia="Calibri"/>
+                            <w:color w:val="000000"/>
+                            <w:sz w:val="22"/>
+                            <w:szCs w:val="22"/>
+                          </w:rPr>
+                          <w:t xml:space="preserve">Instructions used:  </w:t>
+                        </w:r>
+                        <w:proofErr w:type="spellStart"/>
+                        <w:r>
+                          <w:rPr>
+                            <w:rFonts w:eastAsia="Calibri"/>
+                            <w:color w:val="000000"/>
+                            <w:sz w:val="22"/>
+                            <w:szCs w:val="22"/>
+                          </w:rPr>
+                          <w:t>bne</w:t>
+                        </w:r>
+                        <w:proofErr w:type="spellEnd"/>
+                      </w:p>
+                    </w:txbxContent>
+                  </v:textbox>
+                </v:rect>
+                <v:line id="Straight Connector 16" o:spid="_x0000_s1061" style="position:absolute;flip:y;visibility:visible;mso-wrap-style:square" from="24955,59055" to="36576,59404" o:connectortype="straight" o:gfxdata="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" strokecolor="#4472c4 [3204]" strokeweight=".5pt">
+                  <v:stroke joinstyle="miter"/>
+                </v:line>
+                <v:rect id="Rectangle 41" o:spid="_x0000_s1062" style="position:absolute;left:35560;top:67405;width:16573;height:9938;visibility:visible;mso-wrap-style:square;v-text-anchor:middle" o:gfxdata="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" filled="f" strokecolor="#1f3763 [1604]" strokeweight="1pt">
+                  <v:textbox>
+                    <w:txbxContent>
+                      <w:p>
+                        <w:pPr>
+                          <w:pStyle w:val="NormalWeb"/>
+                          <w:spacing w:before="0" w:beforeAutospacing="0" w:after="160" w:afterAutospacing="0" w:line="252" w:lineRule="auto"/>
+                          <w:jc w:val="center"/>
+                        </w:pPr>
+                        <w:r>
+                          <w:rPr>
+                            <w:rFonts w:eastAsia="Calibri"/>
+                            <w:color w:val="000000"/>
+                            <w:sz w:val="22"/>
+                            <w:szCs w:val="22"/>
+                          </w:rPr>
+                          <w:t xml:space="preserve">Registers used: </w:t>
+                        </w:r>
+                        <w:r>
+                          <w:rPr>
+                            <w:rFonts w:eastAsia="Calibri"/>
+                            <w:color w:val="000000"/>
+                            <w:sz w:val="22"/>
+                            <w:szCs w:val="22"/>
+                          </w:rPr>
+                          <w:t>$a0, $t1, $v0</w:t>
+                        </w:r>
+                      </w:p>
+                      <w:p>
+                        <w:pPr>
+                          <w:pStyle w:val="NormalWeb"/>
+                          <w:spacing w:before="0" w:beforeAutospacing="0" w:after="160" w:afterAutospacing="0" w:line="252" w:lineRule="auto"/>
+                          <w:jc w:val="center"/>
+                        </w:pPr>
+                        <w:r>
+                          <w:rPr>
+                            <w:rFonts w:eastAsia="Calibri"/>
+                            <w:color w:val="000000"/>
+                            <w:sz w:val="22"/>
+                            <w:szCs w:val="22"/>
+                          </w:rPr>
+                          <w:t xml:space="preserve">Instructions used: </w:t>
+                        </w:r>
+                        <w:r>
+                          <w:rPr>
+                            <w:rFonts w:eastAsia="Calibri"/>
+                            <w:color w:val="000000"/>
+                            <w:sz w:val="22"/>
+                            <w:szCs w:val="22"/>
+                          </w:rPr>
+                          <w:t xml:space="preserve">move, li, </w:t>
+                        </w:r>
+                        <w:proofErr w:type="spellStart"/>
+                        <w:r>
+                          <w:rPr>
+                            <w:rFonts w:eastAsia="Calibri"/>
+                            <w:color w:val="000000"/>
+                            <w:sz w:val="22"/>
+                            <w:szCs w:val="22"/>
+                          </w:rPr>
+                          <w:t>syscall</w:t>
+                        </w:r>
+                        <w:proofErr w:type="spellEnd"/>
+                      </w:p>
+                    </w:txbxContent>
+                  </v:textbox>
+                </v:rect>
+                <v:line id="Straight Connector 38" o:spid="_x0000_s1063" style="position:absolute;visibility:visible;mso-wrap-style:square" from="25012,70580" to="35560,72374" o:connectortype="straight" o:gfxdata="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" strokecolor="#4472c4 [3204]" strokeweight=".5pt">
+                  <v:stroke joinstyle="miter"/>
+                </v:line>
+                <v:rect id="Rectangle 46" o:spid="_x0000_s1064" style="position:absolute;left:911;top:76041;width:18383;height:7017;visibility:visible;mso-wrap-style:square;v-text-anchor:middle" o:gfxdata="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" filled="f" strokecolor="#1f3763 [1604]" strokeweight="1pt">
+                  <v:textbox>
+                    <w:txbxContent>
+                      <w:p>
+                        <w:pPr>
+                          <w:pStyle w:val="NormalWeb"/>
+                          <w:spacing w:before="0" w:beforeAutospacing="0" w:after="160" w:afterAutospacing="0" w:line="252" w:lineRule="auto"/>
+                          <w:jc w:val="center"/>
+                        </w:pPr>
+                        <w:r>
+                          <w:rPr>
+                            <w:rFonts w:eastAsia="Calibri"/>
+                            <w:color w:val="000000"/>
+                            <w:sz w:val="22"/>
+                            <w:szCs w:val="22"/>
+                          </w:rPr>
+                          <w:t>Registers used:  $v0</w:t>
+                        </w:r>
+                      </w:p>
+                      <w:p>
+                        <w:pPr>
+                          <w:pStyle w:val="NormalWeb"/>
+                          <w:spacing w:before="0" w:beforeAutospacing="0" w:after="160" w:afterAutospacing="0" w:line="252" w:lineRule="auto"/>
+                          <w:jc w:val="center"/>
+                        </w:pPr>
+                        <w:r>
+                          <w:rPr>
+                            <w:rFonts w:eastAsia="Calibri"/>
+                            <w:color w:val="000000"/>
+                            <w:sz w:val="22"/>
+                            <w:szCs w:val="22"/>
+                          </w:rPr>
+                          <w:t xml:space="preserve">Instructions used: li, </w:t>
+                        </w:r>
+                        <w:proofErr w:type="spellStart"/>
+                        <w:r>
+                          <w:rPr>
+                            <w:rFonts w:eastAsia="Calibri"/>
+                            <w:color w:val="000000"/>
+                            <w:sz w:val="22"/>
+                            <w:szCs w:val="22"/>
+                          </w:rPr>
+                          <w:t>syscall</w:t>
+                        </w:r>
+                        <w:proofErr w:type="spellEnd"/>
+                      </w:p>
+                    </w:txbxContent>
+                  </v:textbox>
+                </v:rect>
+                <v:line id="Straight Connector 40" o:spid="_x0000_s1065" style="position:absolute;visibility:visible;mso-wrap-style:square" from="19294,79549" to="21717,80200" o:connectortype="straight" o:gfxdata="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" strokecolor="#4472c4 [3204]" strokeweight=".5pt">
+                  <v:stroke joinstyle="miter"/>
+                </v:line>
                 <w10:wrap type="square"/>
               </v:group>
             </w:pict>
@@ -1923,6 +2864,13 @@
       <w:pPr>
         <w:pStyle w:val="Heading1"/>
       </w:pPr>
+      <w:r>
+        <w:t>Discussion</w:t>
+      </w:r>
+    </w:p>
+    <w:p>
+      <w:bookmarkStart w:id="0" w:name="_GoBack"/>
+      <w:bookmarkEnd w:id="0"/>
     </w:p>
     <w:p>
       <w:pPr>
@@ -5789,7 +6737,7 @@
 </file>
 
 <file path=customXml/itemProps1.xml><?xml version="1.0" encoding="utf-8"?>
-<ds:datastoreItem xmlns:ds="http://schemas.openxmlformats.org/officeDocument/2006/customXml" ds:itemID="{DE2534EC-11C4-8D48-B80B-62FEEB7E0FD3}">
+<ds:datastoreItem xmlns:ds="http://schemas.openxmlformats.org/officeDocument/2006/customXml" ds:itemID="{0DD8DD34-97AC-E64B-8268-05DAE0F4FDC6}">
   <ds:schemaRefs>
     <ds:schemaRef ds:uri="http://schemas.openxmlformats.org/officeDocument/2006/bibliography"/>
   </ds:schemaRefs>

</xml_diff>

<commit_message>
Finished discussion of Task D functionality
</commit_message>
<xml_diff>
--- a/Task_D/Task_D_review.docx
+++ b/Task_D/Task_D_review.docx
@@ -522,12 +522,12 @@
       <w:r>
         <w:rPr>
           <w:noProof/>
-          <w:color w:val="000000" w:themeColor="text1"/>
+          <w:color w:val="FF0000"/>
         </w:rPr>
         <mc:AlternateContent>
           <mc:Choice Requires="wpc">
             <w:drawing>
-              <wp:anchor distT="0" distB="0" distL="114300" distR="114300" simplePos="0" relativeHeight="251660288" behindDoc="0" locked="0" layoutInCell="1" allowOverlap="1" wp14:anchorId="4F51CB82" wp14:editId="643AF7C5">
+              <wp:anchor distT="0" distB="0" distL="114300" distR="114300" simplePos="0" relativeHeight="251660288" behindDoc="0" locked="0" layoutInCell="1" allowOverlap="1" wp14:anchorId="4F51CB82" wp14:editId="6429721E">
                 <wp:simplePos x="0" y="0"/>
                 <wp:positionH relativeFrom="column">
                   <wp:posOffset>0</wp:posOffset>
@@ -1352,6 +1352,11 @@
                           <a:prstGeom prst="line">
                             <a:avLst/>
                           </a:prstGeom>
+                          <a:ln>
+                            <a:solidFill>
+                              <a:srgbClr val="FF0000"/>
+                            </a:solidFill>
+                          </a:ln>
                         </wps:spPr>
                         <wps:style>
                           <a:lnRef idx="1">
@@ -1381,6 +1386,11 @@
                             <a:avLst/>
                           </a:prstGeom>
                           <a:noFill/>
+                          <a:ln>
+                            <a:solidFill>
+                              <a:srgbClr val="FF0000"/>
+                            </a:solidFill>
+                          </a:ln>
                         </wps:spPr>
                         <wps:style>
                           <a:lnRef idx="2">
@@ -1472,6 +1482,11 @@
                           <a:prstGeom prst="line">
                             <a:avLst/>
                           </a:prstGeom>
+                          <a:ln>
+                            <a:solidFill>
+                              <a:srgbClr val="FF0000"/>
+                            </a:solidFill>
+                          </a:ln>
                         </wps:spPr>
                         <wps:style>
                           <a:lnRef idx="1">
@@ -1501,6 +1516,11 @@
                             <a:avLst/>
                           </a:prstGeom>
                           <a:noFill/>
+                          <a:ln>
+                            <a:solidFill>
+                              <a:srgbClr val="FF0000"/>
+                            </a:solidFill>
+                          </a:ln>
                         </wps:spPr>
                         <wps:style>
                           <a:lnRef idx="2">
@@ -1549,14 +1569,18 @@
                                   <w:color w:val="000000" w:themeColor="text1"/>
                                 </w:rPr>
                               </w:pPr>
-                              <w:proofErr w:type="spellStart"/>
                               <w:r>
                                 <w:rPr>
                                   <w:color w:val="000000" w:themeColor="text1"/>
                                 </w:rPr>
-                                <w:t>Insturctions</w:t>
+                                <w:t>Inst</w:t>
                               </w:r>
-                              <w:proofErr w:type="spellEnd"/>
+                              <w:r>
+                                <w:rPr>
+                                  <w:color w:val="000000" w:themeColor="text1"/>
+                                </w:rPr>
+                                <w:t>ructions</w:t>
+                              </w:r>
                               <w:r>
                                 <w:rPr>
                                   <w:color w:val="000000" w:themeColor="text1"/>
@@ -1570,8 +1594,8 @@
                                 </w:rPr>
                                 <w:t>addi</w:t>
                               </w:r>
-                              <w:proofErr w:type="spellEnd"/>
                             </w:p>
+                            <w:proofErr w:type="spellEnd"/>
                           </w:txbxContent>
                         </wps:txbx>
                         <wps:bodyPr rot="0" spcFirstLastPara="0" vert="horz" wrap="square" lIns="91440" tIns="45720" rIns="91440" bIns="45720" numCol="1" spcCol="0" rtlCol="0" fromWordArt="0" anchor="ctr" anchorCtr="0" forceAA="0" compatLnSpc="1">
@@ -1594,6 +1618,11 @@
                           <a:prstGeom prst="line">
                             <a:avLst/>
                           </a:prstGeom>
+                          <a:ln>
+                            <a:solidFill>
+                              <a:srgbClr val="FF0000"/>
+                            </a:solidFill>
+                          </a:ln>
                         </wps:spPr>
                         <wps:style>
                           <a:lnRef idx="1">
@@ -1623,6 +1652,11 @@
                             <a:avLst/>
                           </a:prstGeom>
                           <a:noFill/>
+                          <a:ln>
+                            <a:solidFill>
+                              <a:srgbClr val="FF0000"/>
+                            </a:solidFill>
+                          </a:ln>
                         </wps:spPr>
                         <wps:style>
                           <a:lnRef idx="2">
@@ -1655,7 +1689,16 @@
                                   <w:sz w:val="22"/>
                                   <w:szCs w:val="22"/>
                                 </w:rPr>
-                                <w:t>Registers used: $v0</w:t>
+                                <w:t>Re</w:t>
+                              </w:r>
+                              <w:r>
+                                <w:rPr>
+                                  <w:rFonts w:eastAsia="Calibri"/>
+                                  <w:color w:val="000000"/>
+                                  <w:sz w:val="22"/>
+                                  <w:szCs w:val="22"/>
+                                </w:rPr>
+                                <w:t>gisters used: $v0</w:t>
                               </w:r>
                             </w:p>
                             <w:p>
@@ -1706,6 +1749,11 @@
                             <a:avLst/>
                           </a:prstGeom>
                           <a:noFill/>
+                          <a:ln>
+                            <a:solidFill>
+                              <a:srgbClr val="FF0000"/>
+                            </a:solidFill>
+                          </a:ln>
                         </wps:spPr>
                         <wps:style>
                           <a:lnRef idx="2">
@@ -1798,6 +1846,11 @@
                           <a:prstGeom prst="line">
                             <a:avLst/>
                           </a:prstGeom>
+                          <a:ln>
+                            <a:solidFill>
+                              <a:srgbClr val="FF0000"/>
+                            </a:solidFill>
+                          </a:ln>
                         </wps:spPr>
                         <wps:style>
                           <a:lnRef idx="1">
@@ -1827,6 +1880,11 @@
                             <a:avLst/>
                           </a:prstGeom>
                           <a:noFill/>
+                          <a:ln>
+                            <a:solidFill>
+                              <a:srgbClr val="FF0000"/>
+                            </a:solidFill>
+                          </a:ln>
                         </wps:spPr>
                         <wps:style>
                           <a:lnRef idx="2">
@@ -1921,6 +1979,11 @@
                           <a:prstGeom prst="line">
                             <a:avLst/>
                           </a:prstGeom>
+                          <a:ln>
+                            <a:solidFill>
+                              <a:srgbClr val="FF0000"/>
+                            </a:solidFill>
+                          </a:ln>
                         </wps:spPr>
                         <wps:style>
                           <a:lnRef idx="1">
@@ -1950,6 +2013,11 @@
                             <a:avLst/>
                           </a:prstGeom>
                           <a:noFill/>
+                          <a:ln>
+                            <a:solidFill>
+                              <a:srgbClr val="FF0000"/>
+                            </a:solidFill>
+                          </a:ln>
                         </wps:spPr>
                         <wps:style>
                           <a:lnRef idx="2">
@@ -2053,6 +2121,11 @@
                           <a:prstGeom prst="line">
                             <a:avLst/>
                           </a:prstGeom>
+                          <a:ln>
+                            <a:solidFill>
+                              <a:srgbClr val="FF0000"/>
+                            </a:solidFill>
+                          </a:ln>
                         </wps:spPr>
                         <wps:style>
                           <a:lnRef idx="1">
@@ -2082,6 +2155,11 @@
                             <a:avLst/>
                           </a:prstGeom>
                           <a:noFill/>
+                          <a:ln>
+                            <a:solidFill>
+                              <a:srgbClr val="FF0000"/>
+                            </a:solidFill>
+                          </a:ln>
                         </wps:spPr>
                         <wps:style>
                           <a:lnRef idx="2">
@@ -2167,6 +2245,11 @@
                           <a:prstGeom prst="line">
                             <a:avLst/>
                           </a:prstGeom>
+                          <a:ln>
+                            <a:solidFill>
+                              <a:srgbClr val="FF0000"/>
+                            </a:solidFill>
+                          </a:ln>
                         </wps:spPr>
                         <wps:style>
                           <a:lnRef idx="1">
@@ -2198,7 +2281,7 @@
           </mc:Choice>
           <mc:Fallback>
             <w:pict>
-              <v:group w14:anchorId="4F51CB82" id="Canvas 1" o:spid="_x0000_s1030" editas="canvas" style="position:absolute;margin-left:0;margin-top:-.1pt;width:6in;height:659.25pt;z-index:251660288;mso-width-relative:margin;mso-height-relative:margin" coordsize="54864,83724" o:gfxdata="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">
+              <v:group w14:anchorId="4F51CB82" id="Canvas 1" o:spid="_x0000_s1030" editas="canvas" style="position:absolute;margin-left:0;margin-top:-.1pt;width:6in;height:659.25pt;z-index:251660288;mso-width-relative:margin;mso-height-relative:margin" coordsize="54864,83724" o:gfxdata="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">
                 <v:shapetype id="_x0000_t75" coordsize="21600,21600" o:spt="75" o:preferrelative="t" path="m@4@5l@4@11@9@11@9@5xe" filled="f" stroked="f">
                   <v:stroke joinstyle="miter"/>
                   <v:formulas>
@@ -2434,10 +2517,10 @@
                 <v:shape id="Straight Arrow Connector 28" o:spid="_x0000_s1051" type="#_x0000_t32" style="position:absolute;left:50292;top:12192;width:3429;height:1714;flip:x;visibility:visible;mso-wrap-style:square" o:connectortype="straight" o:gfxdata="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" strokecolor="black [3200]" strokeweight="2pt">
                   <v:stroke endarrow="block" joinstyle="miter"/>
                 </v:shape>
-                <v:line id="Straight Connector 9" o:spid="_x0000_s1052" style="position:absolute;flip:x y;visibility:visible;mso-wrap-style:square" from="17145,9271" to="37719,13906" o:connectortype="straight" o:gfxdata="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" strokecolor="#4472c4 [3204]" strokeweight=".5pt">
+                <v:line id="Straight Connector 9" o:spid="_x0000_s1052" style="position:absolute;flip:x y;visibility:visible;mso-wrap-style:square" from="17145,9271" to="37719,13906" o:connectortype="straight" o:gfxdata="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" strokecolor="red" strokeweight=".5pt">
                   <v:stroke joinstyle="miter"/>
                 </v:line>
-                <v:rect id="Rectangle 11" o:spid="_x0000_s1053" style="position:absolute;left:508;top:4318;width:16637;height:9144;visibility:visible;mso-wrap-style:square;v-text-anchor:middle" o:gfxdata="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" filled="f" strokecolor="#1f3763 [1604]" strokeweight="1pt">
+                <v:rect id="Rectangle 11" o:spid="_x0000_s1053" style="position:absolute;left:508;top:4318;width:16637;height:9144;visibility:visible;mso-wrap-style:square;v-text-anchor:middle" o:gfxdata="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" filled="f" strokecolor="red" strokeweight="1pt">
                   <v:textbox>
                     <w:txbxContent>
                       <w:p>
@@ -2493,10 +2576,10 @@
                     </w:txbxContent>
                   </v:textbox>
                 </v:rect>
-                <v:line id="Straight Connector 30" o:spid="_x0000_s1054" style="position:absolute;flip:x y;visibility:visible;mso-wrap-style:square" from="24955,23812" to="41338,24193" o:connectortype="straight" o:gfxdata="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" strokecolor="#4472c4 [3204]" strokeweight=".5pt">
+                <v:line id="Straight Connector 30" o:spid="_x0000_s1054" style="position:absolute;flip:x y;visibility:visible;mso-wrap-style:square" from="24955,23812" to="41338,24193" o:connectortype="straight" o:gfxdata="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" strokecolor="red" strokeweight=".5pt">
                   <v:stroke joinstyle="miter"/>
                 </v:line>
-                <v:rect id="Rectangle 31" o:spid="_x0000_s1055" style="position:absolute;left:41338;top:19177;width:10668;height:10033;visibility:visible;mso-wrap-style:square;v-text-anchor:middle" o:gfxdata="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" filled="f" strokecolor="#1f3763 [1604]" strokeweight="1pt">
+                <v:rect id="Rectangle 31" o:spid="_x0000_s1055" style="position:absolute;left:41338;top:19177;width:10668;height:10033;visibility:visible;mso-wrap-style:square;v-text-anchor:middle" o:gfxdata="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" filled="f" strokecolor="red" strokeweight="1pt">
                   <v:textbox>
                     <w:txbxContent>
                       <w:p>
@@ -2528,14 +2611,18 @@
                             <w:color w:val="000000" w:themeColor="text1"/>
                           </w:rPr>
                         </w:pPr>
-                        <w:proofErr w:type="spellStart"/>
                         <w:r>
                           <w:rPr>
                             <w:color w:val="000000" w:themeColor="text1"/>
                           </w:rPr>
-                          <w:t>Insturctions</w:t>
+                          <w:t>Inst</w:t>
                         </w:r>
-                        <w:proofErr w:type="spellEnd"/>
+                        <w:r>
+                          <w:rPr>
+                            <w:color w:val="000000" w:themeColor="text1"/>
+                          </w:rPr>
+                          <w:t>ructions</w:t>
+                        </w:r>
                         <w:r>
                           <w:rPr>
                             <w:color w:val="000000" w:themeColor="text1"/>
@@ -2549,15 +2636,15 @@
                           </w:rPr>
                           <w:t>addi</w:t>
                         </w:r>
-                        <w:proofErr w:type="spellEnd"/>
                       </w:p>
+                      <w:proofErr w:type="spellEnd"/>
                     </w:txbxContent>
                   </v:textbox>
                 </v:rect>
-                <v:line id="Straight Connector 32" o:spid="_x0000_s1056" style="position:absolute;flip:x y;visibility:visible;mso-wrap-style:square" from="16786,34163" to="36690,35623" o:connectortype="straight" o:gfxdata="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" strokecolor="#4472c4 [3204]" strokeweight=".5pt">
+                <v:line id="Straight Connector 32" o:spid="_x0000_s1056" style="position:absolute;flip:x y;visibility:visible;mso-wrap-style:square" from="16786,34163" to="36690,35623" o:connectortype="straight" o:gfxdata="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" strokecolor="red" strokeweight=".5pt">
                   <v:stroke joinstyle="miter"/>
                 </v:line>
-                <v:rect id="Rectangle 33" o:spid="_x0000_s1057" style="position:absolute;left:149;top:29210;width:16637;height:9144;visibility:visible;mso-wrap-style:square;v-text-anchor:middle" o:gfxdata="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" filled="f" strokecolor="#1f3763 [1604]" strokeweight="1pt">
+                <v:rect id="Rectangle 33" o:spid="_x0000_s1057" style="position:absolute;left:149;top:29210;width:16637;height:9144;visibility:visible;mso-wrap-style:square;v-text-anchor:middle" o:gfxdata="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" filled="f" strokecolor="red" strokeweight="1pt">
                   <v:textbox>
                     <w:txbxContent>
                       <w:p>
@@ -2573,7 +2660,16 @@
                             <w:sz w:val="22"/>
                             <w:szCs w:val="22"/>
                           </w:rPr>
-                          <w:t>Registers used: $v0</w:t>
+                          <w:t>Re</w:t>
+                        </w:r>
+                        <w:r>
+                          <w:rPr>
+                            <w:rFonts w:eastAsia="Calibri"/>
+                            <w:color w:val="000000"/>
+                            <w:sz w:val="22"/>
+                            <w:szCs w:val="22"/>
+                          </w:rPr>
+                          <w:t>gisters used: $v0</w:t>
                         </w:r>
                       </w:p>
                       <w:p>
@@ -2606,7 +2702,7 @@
                     </w:txbxContent>
                   </v:textbox>
                 </v:rect>
-                <v:rect id="Rectangle 35" o:spid="_x0000_s1058" style="position:absolute;left:33020;top:43878;width:18986;height:7557;visibility:visible;mso-wrap-style:square;v-text-anchor:middle" o:gfxdata="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" filled="f" strokecolor="#1f3763 [1604]" strokeweight="1pt">
+                <v:rect id="Rectangle 35" o:spid="_x0000_s1058" style="position:absolute;left:33020;top:43878;width:18986;height:7557;visibility:visible;mso-wrap-style:square;v-text-anchor:middle" o:gfxdata="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" filled="f" strokecolor="red" strokeweight="1pt">
                   <v:textbox>
                     <w:txbxContent>
                       <w:p>
@@ -2662,10 +2758,10 @@
                     </w:txbxContent>
                   </v:textbox>
                 </v:rect>
-                <v:line id="Straight Connector 15" o:spid="_x0000_s1059" style="position:absolute;flip:y;visibility:visible;mso-wrap-style:square" from="26289,47656" to="33020,48768" o:connectortype="straight" o:gfxdata="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" strokecolor="#4472c4 [3204]" strokeweight=".5pt">
+                <v:line id="Straight Connector 15" o:spid="_x0000_s1059" style="position:absolute;flip:y;visibility:visible;mso-wrap-style:square" from="26289,47656" to="33020,48768" o:connectortype="straight" o:gfxdata="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" strokecolor="red" strokeweight=".5pt">
                   <v:stroke joinstyle="miter"/>
                 </v:line>
-                <v:rect id="Rectangle 36" o:spid="_x0000_s1060" style="position:absolute;left:5969;top:55626;width:18986;height:7556;visibility:visible;mso-wrap-style:square;v-text-anchor:middle" o:gfxdata="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" filled="f" strokecolor="#1f3763 [1604]" strokeweight="1pt">
+                <v:rect id="Rectangle 36" o:spid="_x0000_s1060" style="position:absolute;left:5969;top:55626;width:18986;height:7556;visibility:visible;mso-wrap-style:square;v-text-anchor:middle" o:gfxdata="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" filled="f" strokecolor="red" strokeweight="1pt">
                   <v:textbox>
                     <w:txbxContent>
                       <w:p>
@@ -2723,10 +2819,10 @@
                     </w:txbxContent>
                   </v:textbox>
                 </v:rect>
-                <v:line id="Straight Connector 16" o:spid="_x0000_s1061" style="position:absolute;flip:y;visibility:visible;mso-wrap-style:square" from="24955,59055" to="36576,59404" o:connectortype="straight" o:gfxdata="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" strokecolor="#4472c4 [3204]" strokeweight=".5pt">
+                <v:line id="Straight Connector 16" o:spid="_x0000_s1061" style="position:absolute;flip:y;visibility:visible;mso-wrap-style:square" from="24955,59055" to="36576,59404" o:connectortype="straight" o:gfxdata="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" strokecolor="red" strokeweight=".5pt">
                   <v:stroke joinstyle="miter"/>
                 </v:line>
-                <v:rect id="Rectangle 41" o:spid="_x0000_s1062" style="position:absolute;left:35560;top:67405;width:16573;height:9938;visibility:visible;mso-wrap-style:square;v-text-anchor:middle" o:gfxdata="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" filled="f" strokecolor="#1f3763 [1604]" strokeweight="1pt">
+                <v:rect id="Rectangle 41" o:spid="_x0000_s1062" style="position:absolute;left:35560;top:67405;width:16573;height:9938;visibility:visible;mso-wrap-style:square;v-text-anchor:middle" o:gfxdata="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" filled="f" strokecolor="red" strokeweight="1pt">
                   <v:textbox>
                     <w:txbxContent>
                       <w:p>
@@ -2793,10 +2889,10 @@
                     </w:txbxContent>
                   </v:textbox>
                 </v:rect>
-                <v:line id="Straight Connector 38" o:spid="_x0000_s1063" style="position:absolute;visibility:visible;mso-wrap-style:square" from="25012,70580" to="35560,72374" o:connectortype="straight" o:gfxdata="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" strokecolor="#4472c4 [3204]" strokeweight=".5pt">
+                <v:line id="Straight Connector 38" o:spid="_x0000_s1063" style="position:absolute;visibility:visible;mso-wrap-style:square" from="25012,70580" to="35560,72374" o:connectortype="straight" o:gfxdata="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" strokecolor="red" strokeweight=".5pt">
                   <v:stroke joinstyle="miter"/>
                 </v:line>
-                <v:rect id="Rectangle 46" o:spid="_x0000_s1064" style="position:absolute;left:911;top:76041;width:18383;height:7017;visibility:visible;mso-wrap-style:square;v-text-anchor:middle" o:gfxdata="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" filled="f" strokecolor="#1f3763 [1604]" strokeweight="1pt">
+                <v:rect id="Rectangle 46" o:spid="_x0000_s1064" style="position:absolute;left:911;top:76041;width:18383;height:7017;visibility:visible;mso-wrap-style:square;v-text-anchor:middle" o:gfxdata="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" filled="f" strokecolor="red" strokeweight="1pt">
                   <v:textbox>
                     <w:txbxContent>
                       <w:p>
@@ -2845,7 +2941,7 @@
                     </w:txbxContent>
                   </v:textbox>
                 </v:rect>
-                <v:line id="Straight Connector 40" o:spid="_x0000_s1065" style="position:absolute;visibility:visible;mso-wrap-style:square" from="19294,79549" to="21717,80200" o:connectortype="straight" o:gfxdata="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" strokecolor="#4472c4 [3204]" strokeweight=".5pt">
+                <v:line id="Straight Connector 40" o:spid="_x0000_s1065" style="position:absolute;visibility:visible;mso-wrap-style:square" from="19294,79549" to="21717,80200" o:connectortype="straight" o:gfxdata="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" strokecolor="red" strokeweight=".5pt">
                   <v:stroke joinstyle="miter"/>
                 </v:line>
                 <w10:wrap type="square"/>
@@ -2859,109 +2955,182 @@
       <w:pPr>
         <w:pStyle w:val="Heading1"/>
       </w:pPr>
+      <w:r>
+        <w:lastRenderedPageBreak/>
+        <w:t>Discussion</w:t>
+      </w:r>
+    </w:p>
+    <w:p>
+      <w:r>
+        <w:t xml:space="preserve">In Task D, basic loop and function (called “branching” in </w:t>
+      </w:r>
+      <w:proofErr w:type="spellStart"/>
+      <w:r>
+        <w:t>MiPS</w:t>
+      </w:r>
+      <w:proofErr w:type="spellEnd"/>
+      <w:r>
+        <w:t>) procedures wer</w:t>
+      </w:r>
+      <w:r>
+        <w:t>e implemented</w:t>
+      </w:r>
+      <w:r>
+        <w:t>.</w:t>
+      </w:r>
+      <w:r>
+        <w:t xml:space="preserve"> There are multiple ways to implement loops within </w:t>
+      </w:r>
+      <w:proofErr w:type="spellStart"/>
+      <w:r>
+        <w:t>MiPS</w:t>
+      </w:r>
+      <w:proofErr w:type="spellEnd"/>
+      <w:r>
+        <w:t>. The methodology which was implemented into</w:t>
+      </w:r>
+      <w:r>
+        <w:t xml:space="preserve"> </w:t>
+      </w:r>
+      <w:r>
+        <w:t>t</w:t>
+      </w:r>
+      <w:r>
+        <w:t>his particular program was using an instruction call “</w:t>
+      </w:r>
+      <w:proofErr w:type="spellStart"/>
+      <w:r>
+        <w:t>bne</w:t>
+      </w:r>
+      <w:proofErr w:type="spellEnd"/>
+      <w:r>
+        <w:t>”, which stands for “Branch if Not Equal”.</w:t>
+      </w:r>
+      <w:r>
+        <w:t xml:space="preserve"> The program uses an iterative counter and the “</w:t>
+      </w:r>
+      <w:proofErr w:type="spellStart"/>
+      <w:r>
+        <w:t>bne</w:t>
+      </w:r>
+      <w:proofErr w:type="spellEnd"/>
+      <w:r>
+        <w:t xml:space="preserve">” statement to determine if the dice has been rolled 8 times; after the dice has been rolled 8 times, the sum is outputted. </w:t>
+      </w:r>
+      <w:r>
+        <w:t xml:space="preserve">Another methodology of </w:t>
+      </w:r>
+      <w:r>
+        <w:t xml:space="preserve">fulfilling the objectives of this program </w:t>
+      </w:r>
+      <w:r>
+        <w:t>would be to use the “jump” instruction in conjunction with the “$</w:t>
+      </w:r>
+      <w:proofErr w:type="spellStart"/>
+      <w:r>
+        <w:t>ra</w:t>
+      </w:r>
+      <w:proofErr w:type="spellEnd"/>
+      <w:r>
+        <w:t xml:space="preserve">” register. Both achieve the same </w:t>
+      </w:r>
+      <w:proofErr w:type="gramStart"/>
+      <w:r>
+        <w:t>result,</w:t>
+      </w:r>
+      <w:proofErr w:type="gramEnd"/>
+      <w:r>
+        <w:t xml:space="preserve"> however the “branching” functionality is a lot easier to implement.</w:t>
+      </w:r>
     </w:p>
     <w:p>
       <w:pPr>
         <w:pStyle w:val="Heading1"/>
       </w:pPr>
-      <w:r>
-        <w:t>Discussion</w:t>
-      </w:r>
-    </w:p>
-    <w:p>
+    </w:p>
+    <w:p>
+      <w:pPr>
+        <w:pStyle w:val="Heading1"/>
+      </w:pPr>
+    </w:p>
+    <w:p>
+      <w:pPr>
+        <w:pStyle w:val="Heading1"/>
+      </w:pPr>
+    </w:p>
+    <w:p>
+      <w:pPr>
+        <w:pStyle w:val="Heading1"/>
+      </w:pPr>
+    </w:p>
+    <w:p>
+      <w:pPr>
+        <w:pStyle w:val="Heading1"/>
+      </w:pPr>
+    </w:p>
+    <w:p>
+      <w:pPr>
+        <w:pStyle w:val="Heading1"/>
+      </w:pPr>
+    </w:p>
+    <w:p>
+      <w:pPr>
+        <w:pStyle w:val="Heading1"/>
+      </w:pPr>
+    </w:p>
+    <w:p>
+      <w:pPr>
+        <w:pStyle w:val="Heading1"/>
+      </w:pPr>
+    </w:p>
+    <w:p>
+      <w:pPr>
+        <w:pStyle w:val="Heading1"/>
+      </w:pPr>
+    </w:p>
+    <w:p>
+      <w:pPr>
+        <w:pStyle w:val="Heading1"/>
+      </w:pPr>
+    </w:p>
+    <w:p>
+      <w:pPr>
+        <w:pStyle w:val="Heading1"/>
+      </w:pPr>
+    </w:p>
+    <w:p>
+      <w:pPr>
+        <w:pStyle w:val="Heading1"/>
+      </w:pPr>
+    </w:p>
+    <w:p>
+      <w:pPr>
+        <w:pStyle w:val="Heading1"/>
+      </w:pPr>
+    </w:p>
+    <w:p>
+      <w:pPr>
+        <w:rPr>
+          <w:rFonts w:asciiTheme="majorHAnsi" w:eastAsiaTheme="majorEastAsia" w:hAnsiTheme="majorHAnsi" w:cstheme="majorBidi"/>
+          <w:color w:val="2F5496" w:themeColor="accent1" w:themeShade="BF"/>
+          <w:sz w:val="32"/>
+          <w:szCs w:val="32"/>
+        </w:rPr>
+      </w:pPr>
+    </w:p>
+    <w:p>
+      <w:pPr>
+        <w:rPr>
+          <w:rFonts w:asciiTheme="majorHAnsi" w:eastAsiaTheme="majorEastAsia" w:hAnsiTheme="majorHAnsi" w:cstheme="majorBidi"/>
+          <w:color w:val="2F5496" w:themeColor="accent1" w:themeShade="BF"/>
+          <w:sz w:val="32"/>
+          <w:szCs w:val="32"/>
+        </w:rPr>
+      </w:pPr>
       <w:bookmarkStart w:id="0" w:name="_GoBack"/>
       <w:bookmarkEnd w:id="0"/>
     </w:p>
-    <w:p>
-      <w:pPr>
-        <w:pStyle w:val="Heading1"/>
-      </w:pPr>
-    </w:p>
-    <w:p>
-      <w:pPr>
-        <w:pStyle w:val="Heading1"/>
-      </w:pPr>
-    </w:p>
-    <w:p>
-      <w:pPr>
-        <w:pStyle w:val="Heading1"/>
-      </w:pPr>
-    </w:p>
-    <w:p>
-      <w:pPr>
-        <w:pStyle w:val="Heading1"/>
-      </w:pPr>
-    </w:p>
-    <w:p>
-      <w:pPr>
-        <w:pStyle w:val="Heading1"/>
-      </w:pPr>
-    </w:p>
-    <w:p>
-      <w:pPr>
-        <w:pStyle w:val="Heading1"/>
-      </w:pPr>
-    </w:p>
-    <w:p>
-      <w:pPr>
-        <w:pStyle w:val="Heading1"/>
-      </w:pPr>
-    </w:p>
-    <w:p>
-      <w:pPr>
-        <w:pStyle w:val="Heading1"/>
-      </w:pPr>
-    </w:p>
-    <w:p>
-      <w:pPr>
-        <w:pStyle w:val="Heading1"/>
-      </w:pPr>
-    </w:p>
-    <w:p>
-      <w:pPr>
-        <w:pStyle w:val="Heading1"/>
-      </w:pPr>
-    </w:p>
-    <w:p>
-      <w:pPr>
-        <w:pStyle w:val="Heading1"/>
-      </w:pPr>
-    </w:p>
-    <w:p>
-      <w:pPr>
-        <w:pStyle w:val="Heading1"/>
-      </w:pPr>
-    </w:p>
-    <w:p>
-      <w:pPr>
-        <w:pStyle w:val="Heading1"/>
-      </w:pPr>
-    </w:p>
-    <w:p>
-      <w:pPr>
-        <w:pStyle w:val="Heading1"/>
-      </w:pPr>
-    </w:p>
-    <w:p>
-      <w:pPr>
-        <w:pStyle w:val="Heading1"/>
-      </w:pPr>
-    </w:p>
-    <w:p>
-      <w:pPr>
-        <w:pStyle w:val="Heading1"/>
-      </w:pPr>
-    </w:p>
-    <w:p>
-      <w:pPr>
-        <w:pStyle w:val="Heading1"/>
-      </w:pPr>
-    </w:p>
-    <w:p>
-      <w:pPr>
-        <w:pStyle w:val="Heading1"/>
-      </w:pPr>
-    </w:p>
+    <w:p/>
     <w:p/>
     <w:p>
       <w:pPr>
@@ -6737,7 +6906,7 @@
 </file>
 
 <file path=customXml/itemProps1.xml><?xml version="1.0" encoding="utf-8"?>
-<ds:datastoreItem xmlns:ds="http://schemas.openxmlformats.org/officeDocument/2006/customXml" ds:itemID="{0DD8DD34-97AC-E64B-8268-05DAE0F4FDC6}">
+<ds:datastoreItem xmlns:ds="http://schemas.openxmlformats.org/officeDocument/2006/customXml" ds:itemID="{7F37B82E-2AF3-5B44-9EB1-E84182A5931C}">
   <ds:schemaRefs>
     <ds:schemaRef ds:uri="http://schemas.openxmlformats.org/officeDocument/2006/bibliography"/>
   </ds:schemaRefs>

</xml_diff>